<commit_message>
chore: Update rpg template
</commit_message>
<xml_diff>
--- a/RPG.docx
+++ b/RPG.docx
@@ -21,6 +21,14 @@
       </w:pPr>
       <w:r/>
       <w:r/>
+    </w:p>
+    <w:p>
+      <w:pPr>
+        <w:pBdr/>
+        <w:spacing/>
+        <w:ind/>
+        <w:rPr/>
+      </w:pPr>
       <w:r/>
       <w:r/>
     </w:p>
@@ -33,18 +41,6 @@
       </w:pPr>
       <w:r/>
       <w:r/>
-      <w:r/>
-    </w:p>
-    <w:p>
-      <w:pPr>
-        <w:pBdr/>
-        <w:spacing/>
-        <w:ind/>
-        <w:rPr/>
-      </w:pPr>
-      <w:r/>
-      <w:r/>
-      <w:r/>
     </w:p>
     <w:p>
       <w:pPr>
@@ -55,14 +51,6 @@
           <w:rFonts w:ascii="Cinzel" w:hAnsi="Cinzel" w:cs="Cinzel"/>
         </w:rPr>
       </w:pPr>
-      <w:r/>
-      <w:r/>
-      <w:r/>
-      <w:r/>
-      <w:r/>
-      <w:r/>
-      <w:r/>
-      <w:r/>
       <w:r>
         <mc:AlternateContent>
           <mc:Choice Requires="wpg">
@@ -87,9 +75,9 @@
                       <wpg:grpSpPr bwMode="auto">
                         <a:xfrm>
                           <a:off x="0" y="0"/>
-                          <a:ext cx="7743825" cy="10708733"/>
+                          <a:ext cx="7743825" cy="10708732"/>
                           <a:chOff x="0" y="0"/>
-                          <a:chExt cx="7743825" cy="10708733"/>
+                          <a:chExt cx="7743825" cy="10708732"/>
                         </a:xfrm>
                       </wpg:grpSpPr>
                       <pic:pic xmlns:pic="http://schemas.openxmlformats.org/drawingml/2006/picture">
@@ -108,7 +96,7 @@
                         <pic:spPr bwMode="auto">
                           <a:xfrm rot="0" flipH="0" flipV="0">
                             <a:off x="0" y="0"/>
-                            <a:ext cx="7743825" cy="10708733"/>
+                            <a:ext cx="7743825" cy="10708732"/>
                           </a:xfrm>
                           <a:prstGeom prst="rect">
                             <a:avLst/>
@@ -268,7 +256,6 @@
                                     </w:rPr>
                                   </w:r>
                                   <w:r/>
-                                  <w:r/>
                                 </w:p>
                               </w:txbxContent>
                             </wps:txbx>
@@ -335,15 +322,6 @@
                                     <w:szCs w:val="72"/>
                                   </w:rPr>
                                 </w:r>
-                                <w:r>
-                                  <w:rPr>
-                                    <w:rFonts w:ascii="Ruthie" w:hAnsi="Ruthie" w:cs="Ruthie"/>
-                                    <w:b/>
-                                    <w:bCs/>
-                                    <w:sz w:val="72"/>
-                                    <w:szCs w:val="72"/>
-                                  </w:rPr>
-                                </w:r>
                               </w:p>
                             </w:txbxContent>
                           </wps:txbx>
@@ -365,7 +343,7 @@
                           <wps:cNvSpPr txBox="1"/>
                           <wps:spPr bwMode="auto">
                             <a:xfrm rot="0" flipH="0" flipV="0">
-                              <a:off x="5486397" y="9523"/>
+                              <a:off x="5486397" y="9522"/>
                               <a:ext cx="219073" cy="247647"/>
                             </a:xfrm>
                             <a:prstGeom prst="rect">
@@ -396,7 +374,6 @@
                                 <w:r>
                                   <w:t xml:space="preserve">✦</w:t>
                                 </w:r>
-                                <w:r/>
                                 <w:r/>
                               </w:p>
                             </w:txbxContent>
@@ -439,7 +416,6 @@
                                 <w:r>
                                   <w:t xml:space="preserve">✦</w:t>
                                 </w:r>
-                                <w:r/>
                                 <w:r/>
                               </w:p>
                             </w:txbxContent>
@@ -514,7 +490,6 @@
                               </w:rPr>
                             </w:r>
                             <w:r/>
-                            <w:r/>
                           </w:p>
                         </w:txbxContent>
                       </v:textbox>
@@ -565,15 +540,6 @@
                               <w:szCs w:val="72"/>
                             </w:rPr>
                           </w:r>
-                          <w:r>
-                            <w:rPr>
-                              <w:rFonts w:ascii="Ruthie" w:hAnsi="Ruthie" w:cs="Ruthie"/>
-                              <w:b/>
-                              <w:bCs/>
-                              <w:sz w:val="72"/>
-                              <w:szCs w:val="72"/>
-                            </w:rPr>
-                          </w:r>
                         </w:p>
                       </w:txbxContent>
                     </v:textbox>
@@ -602,7 +568,6 @@
                             <w:t xml:space="preserve">✦</w:t>
                           </w:r>
                           <w:r/>
-                          <w:r/>
                         </w:p>
                       </w:txbxContent>
                     </v:textbox>
@@ -629,7 +594,6 @@
                             <w:t xml:space="preserve">✦</w:t>
                           </w:r>
                           <w:r/>
-                          <w:r/>
                         </w:p>
                       </w:txbxContent>
                     </v:textbox>
@@ -660,11 +624,6 @@
       </w:pPr>
       <w:r/>
       <w:r/>
-      <w:r/>
-      <w:r/>
-      <w:r/>
-      <w:r/>
-      <w:r/>
     </w:p>
     <w:p>
       <w:pPr>
@@ -673,9 +632,6 @@
         <w:ind/>
         <w:rPr/>
       </w:pPr>
-      <w:r/>
-      <w:r/>
-      <w:r/>
       <w:r/>
       <w:r/>
     </w:p>
@@ -761,9 +717,6 @@
                                 <w:t xml:space="preserve">Description</w:t>
                               </w:r>
                               <w:r/>
-                              <w:r/>
-                              <w:r/>
-                              <w:r/>
                             </w:p>
                           </w:txbxContent>
                         </wps:txbx>
@@ -823,7 +776,32 @@
                                     </w:pPr>
                                     <w:r/>
                                     <w:r/>
-                                    <w:r/>
+                                  </w:p>
+                                </w:tc>
+                              </w:tr>
+                              <w:tr>
+                                <w:trPr>
+                                  <w:trHeight w:val="448"/>
+                                </w:trPr>
+                                <w:tc>
+                                  <w:tcPr>
+                                    <w:tcBorders>
+                                      <w:top w:val="single" w:color="808080" w:themeColor="background1" w:themeShade="80" w:sz="4" w:space="0"/>
+                                      <w:left w:val="none" w:color="000000" w:sz="4" w:space="0"/>
+                                      <w:bottom w:val="single" w:color="808080" w:themeColor="background1" w:themeShade="80" w:sz="4" w:space="0"/>
+                                      <w:right w:val="none" w:color="000000" w:sz="4" w:space="0"/>
+                                    </w:tcBorders>
+                                    <w:tcW w:w="8362" w:type="dxa"/>
+                                    <w:textDirection w:val="lrTb"/>
+                                    <w:noWrap w:val="false"/>
+                                  </w:tcPr>
+                                  <w:p>
+                                    <w:pPr>
+                                      <w:pBdr/>
+                                      <w:spacing/>
+                                      <w:ind/>
+                                      <w:rPr/>
+                                    </w:pPr>
                                     <w:r/>
                                     <w:r/>
                                   </w:p>
@@ -854,7 +832,32 @@
                                     </w:pPr>
                                     <w:r/>
                                     <w:r/>
-                                    <w:r/>
+                                  </w:p>
+                                </w:tc>
+                              </w:tr>
+                              <w:tr>
+                                <w:trPr>
+                                  <w:trHeight w:val="448"/>
+                                </w:trPr>
+                                <w:tc>
+                                  <w:tcPr>
+                                    <w:tcBorders>
+                                      <w:top w:val="single" w:color="808080" w:themeColor="background1" w:themeShade="80" w:sz="4" w:space="0"/>
+                                      <w:left w:val="none" w:color="000000" w:sz="4" w:space="0"/>
+                                      <w:bottom w:val="single" w:color="808080" w:themeColor="background1" w:themeShade="80" w:sz="4" w:space="0"/>
+                                      <w:right w:val="none" w:color="000000" w:sz="4" w:space="0"/>
+                                    </w:tcBorders>
+                                    <w:tcW w:w="8362" w:type="dxa"/>
+                                    <w:textDirection w:val="lrTb"/>
+                                    <w:noWrap w:val="false"/>
+                                  </w:tcPr>
+                                  <w:p>
+                                    <w:pPr>
+                                      <w:pBdr/>
+                                      <w:spacing/>
+                                      <w:ind/>
+                                      <w:rPr/>
+                                    </w:pPr>
                                     <w:r/>
                                     <w:r/>
                                   </w:p>
@@ -885,71 +888,6 @@
                                     </w:pPr>
                                     <w:r/>
                                     <w:r/>
-                                    <w:r/>
-                                    <w:r/>
-                                    <w:r/>
-                                  </w:p>
-                                </w:tc>
-                              </w:tr>
-                              <w:tr>
-                                <w:trPr>
-                                  <w:trHeight w:val="448"/>
-                                </w:trPr>
-                                <w:tc>
-                                  <w:tcPr>
-                                    <w:tcBorders>
-                                      <w:top w:val="single" w:color="808080" w:themeColor="background1" w:themeShade="80" w:sz="4" w:space="0"/>
-                                      <w:left w:val="none" w:color="000000" w:sz="4" w:space="0"/>
-                                      <w:bottom w:val="single" w:color="808080" w:themeColor="background1" w:themeShade="80" w:sz="4" w:space="0"/>
-                                      <w:right w:val="none" w:color="000000" w:sz="4" w:space="0"/>
-                                    </w:tcBorders>
-                                    <w:tcW w:w="8362" w:type="dxa"/>
-                                    <w:textDirection w:val="lrTb"/>
-                                    <w:noWrap w:val="false"/>
-                                  </w:tcPr>
-                                  <w:p>
-                                    <w:pPr>
-                                      <w:pBdr/>
-                                      <w:spacing/>
-                                      <w:ind/>
-                                      <w:rPr/>
-                                    </w:pPr>
-                                    <w:r/>
-                                    <w:r/>
-                                    <w:r/>
-                                    <w:r/>
-                                    <w:r/>
-                                  </w:p>
-                                </w:tc>
-                              </w:tr>
-                              <w:tr>
-                                <w:trPr>
-                                  <w:trHeight w:val="448"/>
-                                </w:trPr>
-                                <w:tc>
-                                  <w:tcPr>
-                                    <w:tcBorders>
-                                      <w:top w:val="single" w:color="808080" w:themeColor="background1" w:themeShade="80" w:sz="4" w:space="0"/>
-                                      <w:left w:val="none" w:color="000000" w:sz="4" w:space="0"/>
-                                      <w:bottom w:val="single" w:color="808080" w:themeColor="background1" w:themeShade="80" w:sz="4" w:space="0"/>
-                                      <w:right w:val="none" w:color="000000" w:sz="4" w:space="0"/>
-                                    </w:tcBorders>
-                                    <w:tcW w:w="8362" w:type="dxa"/>
-                                    <w:textDirection w:val="lrTb"/>
-                                    <w:noWrap w:val="false"/>
-                                  </w:tcPr>
-                                  <w:p>
-                                    <w:pPr>
-                                      <w:pBdr/>
-                                      <w:spacing/>
-                                      <w:ind/>
-                                      <w:rPr/>
-                                    </w:pPr>
-                                    <w:r/>
-                                    <w:r/>
-                                    <w:r/>
-                                    <w:r/>
-                                    <w:r/>
                                   </w:p>
                                 </w:tc>
                               </w:tr>
@@ -961,8 +899,6 @@
                                 <w:ind/>
                                 <w:rPr/>
                               </w:pPr>
-                              <w:r/>
-                              <w:r/>
                               <w:r/>
                               <w:r/>
                             </w:p>
@@ -1010,9 +946,6 @@
                           <w:t xml:space="preserve">Description</w:t>
                         </w:r>
                         <w:r/>
-                        <w:r/>
-                        <w:r/>
-                        <w:r/>
                       </w:p>
                     </w:txbxContent>
                   </v:textbox>
@@ -1056,7 +989,32 @@
                               </w:pPr>
                               <w:r/>
                               <w:r/>
-                              <w:r/>
+                            </w:p>
+                          </w:tc>
+                        </w:tr>
+                        <w:tr>
+                          <w:trPr>
+                            <w:trHeight w:val="448"/>
+                          </w:trPr>
+                          <w:tc>
+                            <w:tcPr>
+                              <w:tcBorders>
+                                <w:top w:val="single" w:color="808080" w:themeColor="background1" w:themeShade="80" w:sz="4" w:space="0"/>
+                                <w:left w:val="none" w:color="000000" w:sz="4" w:space="0"/>
+                                <w:bottom w:val="single" w:color="808080" w:themeColor="background1" w:themeShade="80" w:sz="4" w:space="0"/>
+                                <w:right w:val="none" w:color="000000" w:sz="4" w:space="0"/>
+                              </w:tcBorders>
+                              <w:tcW w:w="8362" w:type="dxa"/>
+                              <w:textDirection w:val="lrTb"/>
+                              <w:noWrap w:val="false"/>
+                            </w:tcPr>
+                            <w:p>
+                              <w:pPr>
+                                <w:pBdr/>
+                                <w:spacing/>
+                                <w:ind/>
+                                <w:rPr/>
+                              </w:pPr>
                               <w:r/>
                               <w:r/>
                             </w:p>
@@ -1087,7 +1045,32 @@
                               </w:pPr>
                               <w:r/>
                               <w:r/>
-                              <w:r/>
+                            </w:p>
+                          </w:tc>
+                        </w:tr>
+                        <w:tr>
+                          <w:trPr>
+                            <w:trHeight w:val="448"/>
+                          </w:trPr>
+                          <w:tc>
+                            <w:tcPr>
+                              <w:tcBorders>
+                                <w:top w:val="single" w:color="808080" w:themeColor="background1" w:themeShade="80" w:sz="4" w:space="0"/>
+                                <w:left w:val="none" w:color="000000" w:sz="4" w:space="0"/>
+                                <w:bottom w:val="single" w:color="808080" w:themeColor="background1" w:themeShade="80" w:sz="4" w:space="0"/>
+                                <w:right w:val="none" w:color="000000" w:sz="4" w:space="0"/>
+                              </w:tcBorders>
+                              <w:tcW w:w="8362" w:type="dxa"/>
+                              <w:textDirection w:val="lrTb"/>
+                              <w:noWrap w:val="false"/>
+                            </w:tcPr>
+                            <w:p>
+                              <w:pPr>
+                                <w:pBdr/>
+                                <w:spacing/>
+                                <w:ind/>
+                                <w:rPr/>
+                              </w:pPr>
                               <w:r/>
                               <w:r/>
                             </w:p>
@@ -1118,71 +1101,6 @@
                               </w:pPr>
                               <w:r/>
                               <w:r/>
-                              <w:r/>
-                              <w:r/>
-                              <w:r/>
-                            </w:p>
-                          </w:tc>
-                        </w:tr>
-                        <w:tr>
-                          <w:trPr>
-                            <w:trHeight w:val="448"/>
-                          </w:trPr>
-                          <w:tc>
-                            <w:tcPr>
-                              <w:tcBorders>
-                                <w:top w:val="single" w:color="808080" w:themeColor="background1" w:themeShade="80" w:sz="4" w:space="0"/>
-                                <w:left w:val="none" w:color="000000" w:sz="4" w:space="0"/>
-                                <w:bottom w:val="single" w:color="808080" w:themeColor="background1" w:themeShade="80" w:sz="4" w:space="0"/>
-                                <w:right w:val="none" w:color="000000" w:sz="4" w:space="0"/>
-                              </w:tcBorders>
-                              <w:tcW w:w="8362" w:type="dxa"/>
-                              <w:textDirection w:val="lrTb"/>
-                              <w:noWrap w:val="false"/>
-                            </w:tcPr>
-                            <w:p>
-                              <w:pPr>
-                                <w:pBdr/>
-                                <w:spacing/>
-                                <w:ind/>
-                                <w:rPr/>
-                              </w:pPr>
-                              <w:r/>
-                              <w:r/>
-                              <w:r/>
-                              <w:r/>
-                              <w:r/>
-                            </w:p>
-                          </w:tc>
-                        </w:tr>
-                        <w:tr>
-                          <w:trPr>
-                            <w:trHeight w:val="448"/>
-                          </w:trPr>
-                          <w:tc>
-                            <w:tcPr>
-                              <w:tcBorders>
-                                <w:top w:val="single" w:color="808080" w:themeColor="background1" w:themeShade="80" w:sz="4" w:space="0"/>
-                                <w:left w:val="none" w:color="000000" w:sz="4" w:space="0"/>
-                                <w:bottom w:val="single" w:color="808080" w:themeColor="background1" w:themeShade="80" w:sz="4" w:space="0"/>
-                                <w:right w:val="none" w:color="000000" w:sz="4" w:space="0"/>
-                              </w:tcBorders>
-                              <w:tcW w:w="8362" w:type="dxa"/>
-                              <w:textDirection w:val="lrTb"/>
-                              <w:noWrap w:val="false"/>
-                            </w:tcPr>
-                            <w:p>
-                              <w:pPr>
-                                <w:pBdr/>
-                                <w:spacing/>
-                                <w:ind/>
-                                <w:rPr/>
-                              </w:pPr>
-                              <w:r/>
-                              <w:r/>
-                              <w:r/>
-                              <w:r/>
-                              <w:r/>
                             </w:p>
                           </w:tc>
                         </w:tr>
@@ -1196,8 +1114,6 @@
                         </w:pPr>
                         <w:r/>
                         <w:r/>
-                        <w:r/>
-                        <w:r/>
                       </w:p>
                     </w:txbxContent>
                   </v:textbox>
@@ -1208,12 +1124,14 @@
         </mc:AlternateContent>
       </w:r>
       <w:r/>
-      <w:r/>
-      <w:r/>
-      <w:r/>
-      <w:r/>
-      <w:r/>
-      <w:r/>
+    </w:p>
+    <w:p>
+      <w:pPr>
+        <w:pBdr/>
+        <w:spacing/>
+        <w:ind/>
+        <w:rPr/>
+      </w:pPr>
       <w:r/>
       <w:r/>
     </w:p>
@@ -1224,45 +1142,6 @@
         <w:ind/>
         <w:rPr/>
       </w:pPr>
-      <w:r/>
-      <w:r/>
-      <w:r/>
-      <w:r/>
-      <w:r/>
-      <w:r/>
-      <w:r/>
-    </w:p>
-    <w:p>
-      <w:pPr>
-        <w:pBdr/>
-        <w:spacing/>
-        <w:ind/>
-        <w:rPr/>
-      </w:pPr>
-      <w:r>
-        <w:rPr>
-          <w:highlight w:val="none"/>
-        </w:rPr>
-      </w:r>
-      <w:r/>
-      <w:r>
-        <w:rPr>
-          <w:highlight w:val="none"/>
-        </w:rPr>
-      </w:r>
-      <w:r/>
-      <w:r>
-        <w:rPr>
-          <w:highlight w:val="none"/>
-        </w:rPr>
-      </w:r>
-      <w:r/>
-      <w:r>
-        <w:rPr>
-          <w:highlight w:val="none"/>
-        </w:rPr>
-      </w:r>
-      <w:r/>
       <w:r>
         <w:rPr>
           <w:highlight w:val="none"/>
@@ -1282,8 +1161,6 @@
         <w:ind/>
         <w:rPr/>
       </w:pPr>
-      <w:r/>
-      <w:r/>
       <w:r>
         <mc:AlternateContent>
           <mc:Choice Requires="wpg">
@@ -1546,7 +1423,6 @@
                                   <w:t xml:space="preserve">Attributes</w:t>
                                 </w:r>
                                 <w:r/>
-                                <w:r/>
                               </w:p>
                             </w:txbxContent>
                           </wps:txbx>
@@ -1589,10 +1465,10 @@
                                 <w:tc>
                                   <w:tcPr>
                                     <w:tcBorders>
-                                      <w:top w:val="nil" w:color="000000" w:sz="4" w:space="0"/>
-                                      <w:left w:val="nil" w:color="000000" w:sz="4" w:space="0"/>
+                                      <w:top w:val="none" w:color="000000" w:sz="4" w:space="0"/>
+                                      <w:left w:val="none" w:color="000000" w:sz="4" w:space="0"/>
                                       <w:bottom w:val="single" w:color="808080" w:themeColor="background1" w:themeShade="80" w:sz="4" w:space="0"/>
-                                      <w:right w:val="nil" w:color="000000" w:sz="4" w:space="0"/>
+                                      <w:right w:val="none" w:color="000000" w:sz="4" w:space="0"/>
                                     </w:tcBorders>
                                     <w:tcW w:w="8362" w:type="dxa"/>
                                     <w:textDirection w:val="lrTb"/>
@@ -1607,12 +1483,6 @@
                                     </w:pPr>
                                     <w:r/>
                                     <w:r/>
-                                    <w:r/>
-                                    <w:r/>
-                                    <w:r/>
-                                    <w:r/>
-                                    <w:r/>
-                                    <w:r/>
                                   </w:p>
                                 </w:tc>
                               </w:tr>
@@ -1624,9 +1494,9 @@
                                   <w:tcPr>
                                     <w:tcBorders>
                                       <w:top w:val="single" w:color="808080" w:themeColor="background1" w:themeShade="80" w:sz="4" w:space="0"/>
-                                      <w:left w:val="nil" w:color="000000" w:sz="4" w:space="0"/>
+                                      <w:left w:val="none" w:color="000000" w:sz="4" w:space="0"/>
                                       <w:bottom w:val="single" w:color="808080" w:themeColor="background1" w:themeShade="80" w:sz="4" w:space="0"/>
-                                      <w:right w:val="nil" w:color="000000" w:sz="4" w:space="0"/>
+                                      <w:right w:val="none" w:color="000000" w:sz="4" w:space="0"/>
                                     </w:tcBorders>
                                     <w:tcW w:w="8362" w:type="dxa"/>
                                     <w:textDirection w:val="lrTb"/>
@@ -1641,12 +1511,6 @@
                                     </w:pPr>
                                     <w:r/>
                                     <w:r/>
-                                    <w:r/>
-                                    <w:r/>
-                                    <w:r/>
-                                    <w:r/>
-                                    <w:r/>
-                                    <w:r/>
                                   </w:p>
                                 </w:tc>
                               </w:tr>
@@ -1658,9 +1522,9 @@
                                   <w:tcPr>
                                     <w:tcBorders>
                                       <w:top w:val="single" w:color="808080" w:themeColor="background1" w:themeShade="80" w:sz="4" w:space="0"/>
-                                      <w:left w:val="nil" w:color="000000" w:sz="4" w:space="0"/>
+                                      <w:left w:val="none" w:color="000000" w:sz="4" w:space="0"/>
                                       <w:bottom w:val="single" w:color="808080" w:themeColor="background1" w:themeShade="80" w:sz="4" w:space="0"/>
-                                      <w:right w:val="nil" w:color="000000" w:sz="4" w:space="0"/>
+                                      <w:right w:val="none" w:color="000000" w:sz="4" w:space="0"/>
                                     </w:tcBorders>
                                     <w:tcW w:w="8362" w:type="dxa"/>
                                     <w:textDirection w:val="lrTb"/>
@@ -1675,12 +1539,6 @@
                                     </w:pPr>
                                     <w:r/>
                                     <w:r/>
-                                    <w:r/>
-                                    <w:r/>
-                                    <w:r/>
-                                    <w:r/>
-                                    <w:r/>
-                                    <w:r/>
                                   </w:p>
                                 </w:tc>
                               </w:tr>
@@ -1692,9 +1550,9 @@
                                   <w:tcPr>
                                     <w:tcBorders>
                                       <w:top w:val="single" w:color="808080" w:themeColor="background1" w:themeShade="80" w:sz="4" w:space="0"/>
-                                      <w:left w:val="nil" w:color="000000" w:sz="4" w:space="0"/>
+                                      <w:left w:val="none" w:color="000000" w:sz="4" w:space="0"/>
                                       <w:bottom w:val="single" w:color="808080" w:themeColor="background1" w:themeShade="80" w:sz="4" w:space="0"/>
-                                      <w:right w:val="nil" w:color="000000" w:sz="4" w:space="0"/>
+                                      <w:right w:val="none" w:color="000000" w:sz="4" w:space="0"/>
                                     </w:tcBorders>
                                     <w:tcW w:w="8362" w:type="dxa"/>
                                     <w:textDirection w:val="lrTb"/>
@@ -1709,12 +1567,6 @@
                                     </w:pPr>
                                     <w:r/>
                                     <w:r/>
-                                    <w:r/>
-                                    <w:r/>
-                                    <w:r/>
-                                    <w:r/>
-                                    <w:r/>
-                                    <w:r/>
                                   </w:p>
                                 </w:tc>
                               </w:tr>
@@ -1726,9 +1578,9 @@
                                   <w:tcPr>
                                     <w:tcBorders>
                                       <w:top w:val="single" w:color="808080" w:themeColor="background1" w:themeShade="80" w:sz="4" w:space="0"/>
-                                      <w:left w:val="nil" w:color="000000" w:sz="4" w:space="0"/>
+                                      <w:left w:val="none" w:color="000000" w:sz="4" w:space="0"/>
                                       <w:bottom w:val="single" w:color="808080" w:themeColor="background1" w:themeShade="80" w:sz="4" w:space="0"/>
-                                      <w:right w:val="nil" w:color="000000" w:sz="4" w:space="0"/>
+                                      <w:right w:val="none" w:color="000000" w:sz="4" w:space="0"/>
                                     </w:tcBorders>
                                     <w:tcW w:w="8362" w:type="dxa"/>
                                     <w:textDirection w:val="lrTb"/>
@@ -1743,12 +1595,6 @@
                                     </w:pPr>
                                     <w:r/>
                                     <w:r/>
-                                    <w:r/>
-                                    <w:r/>
-                                    <w:r/>
-                                    <w:r/>
-                                    <w:r/>
-                                    <w:r/>
                                   </w:p>
                                 </w:tc>
                               </w:tr>
@@ -1760,12 +1606,6 @@
                                 <w:ind/>
                                 <w:rPr/>
                               </w:pPr>
-                              <w:r/>
-                              <w:r/>
-                              <w:r/>
-                              <w:r/>
-                              <w:r/>
-                              <w:r/>
                               <w:r/>
                               <w:r/>
                             </w:p>
@@ -1821,7 +1661,6 @@
                             <w:t xml:space="preserve">Attributes</w:t>
                           </w:r>
                           <w:r/>
-                          <w:r/>
                         </w:p>
                       </w:txbxContent>
                     </v:textbox>
@@ -1848,10 +1687,10 @@
                           <w:tc>
                             <w:tcPr>
                               <w:tcBorders>
-                                <w:top w:val="nil" w:color="000000" w:sz="4" w:space="0"/>
-                                <w:left w:val="nil" w:color="000000" w:sz="4" w:space="0"/>
+                                <w:top w:val="none" w:color="000000" w:sz="4" w:space="0"/>
+                                <w:left w:val="none" w:color="000000" w:sz="4" w:space="0"/>
                                 <w:bottom w:val="single" w:color="808080" w:themeColor="background1" w:themeShade="80" w:sz="4" w:space="0"/>
-                                <w:right w:val="nil" w:color="000000" w:sz="4" w:space="0"/>
+                                <w:right w:val="none" w:color="000000" w:sz="4" w:space="0"/>
                               </w:tcBorders>
                               <w:tcW w:w="8362" w:type="dxa"/>
                               <w:textDirection w:val="lrTb"/>
@@ -1866,12 +1705,6 @@
                               </w:pPr>
                               <w:r/>
                               <w:r/>
-                              <w:r/>
-                              <w:r/>
-                              <w:r/>
-                              <w:r/>
-                              <w:r/>
-                              <w:r/>
                             </w:p>
                           </w:tc>
                         </w:tr>
@@ -1883,9 +1716,9 @@
                             <w:tcPr>
                               <w:tcBorders>
                                 <w:top w:val="single" w:color="808080" w:themeColor="background1" w:themeShade="80" w:sz="4" w:space="0"/>
-                                <w:left w:val="nil" w:color="000000" w:sz="4" w:space="0"/>
+                                <w:left w:val="none" w:color="000000" w:sz="4" w:space="0"/>
                                 <w:bottom w:val="single" w:color="808080" w:themeColor="background1" w:themeShade="80" w:sz="4" w:space="0"/>
-                                <w:right w:val="nil" w:color="000000" w:sz="4" w:space="0"/>
+                                <w:right w:val="none" w:color="000000" w:sz="4" w:space="0"/>
                               </w:tcBorders>
                               <w:tcW w:w="8362" w:type="dxa"/>
                               <w:textDirection w:val="lrTb"/>
@@ -1900,12 +1733,6 @@
                               </w:pPr>
                               <w:r/>
                               <w:r/>
-                              <w:r/>
-                              <w:r/>
-                              <w:r/>
-                              <w:r/>
-                              <w:r/>
-                              <w:r/>
                             </w:p>
                           </w:tc>
                         </w:tr>
@@ -1917,9 +1744,9 @@
                             <w:tcPr>
                               <w:tcBorders>
                                 <w:top w:val="single" w:color="808080" w:themeColor="background1" w:themeShade="80" w:sz="4" w:space="0"/>
-                                <w:left w:val="nil" w:color="000000" w:sz="4" w:space="0"/>
+                                <w:left w:val="none" w:color="000000" w:sz="4" w:space="0"/>
                                 <w:bottom w:val="single" w:color="808080" w:themeColor="background1" w:themeShade="80" w:sz="4" w:space="0"/>
-                                <w:right w:val="nil" w:color="000000" w:sz="4" w:space="0"/>
+                                <w:right w:val="none" w:color="000000" w:sz="4" w:space="0"/>
                               </w:tcBorders>
                               <w:tcW w:w="8362" w:type="dxa"/>
                               <w:textDirection w:val="lrTb"/>
@@ -1934,12 +1761,6 @@
                               </w:pPr>
                               <w:r/>
                               <w:r/>
-                              <w:r/>
-                              <w:r/>
-                              <w:r/>
-                              <w:r/>
-                              <w:r/>
-                              <w:r/>
                             </w:p>
                           </w:tc>
                         </w:tr>
@@ -1951,9 +1772,9 @@
                             <w:tcPr>
                               <w:tcBorders>
                                 <w:top w:val="single" w:color="808080" w:themeColor="background1" w:themeShade="80" w:sz="4" w:space="0"/>
-                                <w:left w:val="nil" w:color="000000" w:sz="4" w:space="0"/>
+                                <w:left w:val="none" w:color="000000" w:sz="4" w:space="0"/>
                                 <w:bottom w:val="single" w:color="808080" w:themeColor="background1" w:themeShade="80" w:sz="4" w:space="0"/>
-                                <w:right w:val="nil" w:color="000000" w:sz="4" w:space="0"/>
+                                <w:right w:val="none" w:color="000000" w:sz="4" w:space="0"/>
                               </w:tcBorders>
                               <w:tcW w:w="8362" w:type="dxa"/>
                               <w:textDirection w:val="lrTb"/>
@@ -1968,12 +1789,6 @@
                               </w:pPr>
                               <w:r/>
                               <w:r/>
-                              <w:r/>
-                              <w:r/>
-                              <w:r/>
-                              <w:r/>
-                              <w:r/>
-                              <w:r/>
                             </w:p>
                           </w:tc>
                         </w:tr>
@@ -1985,9 +1800,9 @@
                             <w:tcPr>
                               <w:tcBorders>
                                 <w:top w:val="single" w:color="808080" w:themeColor="background1" w:themeShade="80" w:sz="4" w:space="0"/>
-                                <w:left w:val="nil" w:color="000000" w:sz="4" w:space="0"/>
+                                <w:left w:val="none" w:color="000000" w:sz="4" w:space="0"/>
                                 <w:bottom w:val="single" w:color="808080" w:themeColor="background1" w:themeShade="80" w:sz="4" w:space="0"/>
-                                <w:right w:val="nil" w:color="000000" w:sz="4" w:space="0"/>
+                                <w:right w:val="none" w:color="000000" w:sz="4" w:space="0"/>
                               </w:tcBorders>
                               <w:tcW w:w="8362" w:type="dxa"/>
                               <w:textDirection w:val="lrTb"/>
@@ -2000,12 +1815,6 @@
                                 <w:ind/>
                                 <w:rPr/>
                               </w:pPr>
-                              <w:r/>
-                              <w:r/>
-                              <w:r/>
-                              <w:r/>
-                              <w:r/>
-                              <w:r/>
                               <w:r/>
                               <w:r/>
                             </w:p>
@@ -2021,12 +1830,6 @@
                         </w:pPr>
                         <w:r/>
                         <w:r/>
-                        <w:r/>
-                        <w:r/>
-                        <w:r/>
-                        <w:r/>
-                        <w:r/>
-                        <w:r/>
                       </w:p>
                     </w:txbxContent>
                   </v:textbox>
@@ -2037,7 +1840,6 @@
         </mc:AlternateContent>
       </w:r>
       <w:r/>
-      <w:r/>
     </w:p>
     <w:p>
       <w:pPr>
@@ -2046,8 +1848,6 @@
         <w:ind/>
         <w:rPr/>
       </w:pPr>
-      <w:r/>
-      <w:r/>
       <w:r/>
       <w:r/>
     </w:p>
@@ -2168,8 +1968,6 @@
                                 <w:t xml:space="preserve">Inventory</w:t>
                               </w:r>
                               <w:r/>
-                              <w:r/>
-                              <w:r/>
                             </w:p>
                           </w:txbxContent>
                         </wps:txbx>
@@ -2229,6 +2027,60 @@
                                     </w:pPr>
                                     <w:r/>
                                     <w:r/>
+                                  </w:p>
+                                </w:tc>
+                              </w:tr>
+                              <w:tr>
+                                <w:trPr>
+                                  <w:trHeight w:val="448"/>
+                                </w:trPr>
+                                <w:tc>
+                                  <w:tcPr>
+                                    <w:tcBorders>
+                                      <w:top w:val="single" w:color="808080" w:themeColor="background1" w:themeShade="80" w:sz="4" w:space="0"/>
+                                      <w:left w:val="none" w:color="000000" w:sz="4" w:space="0"/>
+                                      <w:bottom w:val="single" w:color="808080" w:themeColor="background1" w:themeShade="80" w:sz="4" w:space="0"/>
+                                      <w:right w:val="none" w:color="000000" w:sz="4" w:space="0"/>
+                                    </w:tcBorders>
+                                    <w:tcW w:w="8362" w:type="dxa"/>
+                                    <w:textDirection w:val="lrTb"/>
+                                    <w:noWrap w:val="false"/>
+                                  </w:tcPr>
+                                  <w:p>
+                                    <w:pPr>
+                                      <w:pBdr/>
+                                      <w:spacing/>
+                                      <w:ind/>
+                                      <w:rPr/>
+                                    </w:pPr>
+                                    <w:r/>
+                                    <w:r/>
+                                  </w:p>
+                                </w:tc>
+                              </w:tr>
+                              <w:tr>
+                                <w:trPr>
+                                  <w:trHeight w:val="448"/>
+                                </w:trPr>
+                                <w:tc>
+                                  <w:tcPr>
+                                    <w:tcBorders>
+                                      <w:top w:val="single" w:color="808080" w:themeColor="background1" w:themeShade="80" w:sz="4" w:space="0"/>
+                                      <w:left w:val="none" w:color="000000" w:sz="4" w:space="0"/>
+                                      <w:bottom w:val="single" w:color="808080" w:themeColor="background1" w:themeShade="80" w:sz="4" w:space="0"/>
+                                      <w:right w:val="none" w:color="000000" w:sz="4" w:space="0"/>
+                                    </w:tcBorders>
+                                    <w:tcW w:w="8362" w:type="dxa"/>
+                                    <w:textDirection w:val="lrTb"/>
+                                    <w:noWrap w:val="false"/>
+                                  </w:tcPr>
+                                  <w:p>
+                                    <w:pPr>
+                                      <w:pBdr/>
+                                      <w:spacing/>
+                                      <w:ind w:right="0" w:firstLine="0" w:left="0"/>
+                                      <w:rPr/>
+                                    </w:pPr>
                                     <w:r/>
                                     <w:r/>
                                   </w:p>
@@ -2259,38 +2111,6 @@
                                     </w:pPr>
                                     <w:r/>
                                     <w:r/>
-                                    <w:r/>
-                                    <w:r/>
-                                  </w:p>
-                                </w:tc>
-                              </w:tr>
-                              <w:tr>
-                                <w:trPr>
-                                  <w:trHeight w:val="448"/>
-                                </w:trPr>
-                                <w:tc>
-                                  <w:tcPr>
-                                    <w:tcBorders>
-                                      <w:top w:val="single" w:color="808080" w:themeColor="background1" w:themeShade="80" w:sz="4" w:space="0"/>
-                                      <w:left w:val="none" w:color="000000" w:sz="4" w:space="0"/>
-                                      <w:bottom w:val="single" w:color="808080" w:themeColor="background1" w:themeShade="80" w:sz="4" w:space="0"/>
-                                      <w:right w:val="none" w:color="000000" w:sz="4" w:space="0"/>
-                                    </w:tcBorders>
-                                    <w:tcW w:w="8362" w:type="dxa"/>
-                                    <w:textDirection w:val="lrTb"/>
-                                    <w:noWrap w:val="false"/>
-                                  </w:tcPr>
-                                  <w:p>
-                                    <w:pPr>
-                                      <w:pBdr/>
-                                      <w:spacing/>
-                                      <w:ind w:right="0" w:firstLine="0" w:left="0"/>
-                                      <w:rPr/>
-                                    </w:pPr>
-                                    <w:r/>
-                                    <w:r/>
-                                    <w:r/>
-                                    <w:r/>
                                   </w:p>
                                 </w:tc>
                               </w:tr>
@@ -2319,38 +2139,6 @@
                                     </w:pPr>
                                     <w:r/>
                                     <w:r/>
-                                    <w:r/>
-                                    <w:r/>
-                                  </w:p>
-                                </w:tc>
-                              </w:tr>
-                              <w:tr>
-                                <w:trPr>
-                                  <w:trHeight w:val="448"/>
-                                </w:trPr>
-                                <w:tc>
-                                  <w:tcPr>
-                                    <w:tcBorders>
-                                      <w:top w:val="single" w:color="808080" w:themeColor="background1" w:themeShade="80" w:sz="4" w:space="0"/>
-                                      <w:left w:val="none" w:color="000000" w:sz="4" w:space="0"/>
-                                      <w:bottom w:val="single" w:color="808080" w:themeColor="background1" w:themeShade="80" w:sz="4" w:space="0"/>
-                                      <w:right w:val="none" w:color="000000" w:sz="4" w:space="0"/>
-                                    </w:tcBorders>
-                                    <w:tcW w:w="8362" w:type="dxa"/>
-                                    <w:textDirection w:val="lrTb"/>
-                                    <w:noWrap w:val="false"/>
-                                  </w:tcPr>
-                                  <w:p>
-                                    <w:pPr>
-                                      <w:pBdr/>
-                                      <w:spacing/>
-                                      <w:ind/>
-                                      <w:rPr/>
-                                    </w:pPr>
-                                    <w:r/>
-                                    <w:r/>
-                                    <w:r/>
-                                    <w:r/>
                                   </w:p>
                                 </w:tc>
                               </w:tr>
@@ -2362,8 +2150,6 @@
                                 <w:ind/>
                                 <w:rPr/>
                               </w:pPr>
-                              <w:r/>
-                              <w:r/>
                               <w:r/>
                               <w:r/>
                             </w:p>
@@ -2411,8 +2197,6 @@
                           <w:t xml:space="preserve">Inventory</w:t>
                         </w:r>
                         <w:r/>
-                        <w:r/>
-                        <w:r/>
                       </w:p>
                     </w:txbxContent>
                   </v:textbox>
@@ -2456,6 +2240,60 @@
                               </w:pPr>
                               <w:r/>
                               <w:r/>
+                            </w:p>
+                          </w:tc>
+                        </w:tr>
+                        <w:tr>
+                          <w:trPr>
+                            <w:trHeight w:val="448"/>
+                          </w:trPr>
+                          <w:tc>
+                            <w:tcPr>
+                              <w:tcBorders>
+                                <w:top w:val="single" w:color="808080" w:themeColor="background1" w:themeShade="80" w:sz="4" w:space="0"/>
+                                <w:left w:val="none" w:color="000000" w:sz="4" w:space="0"/>
+                                <w:bottom w:val="single" w:color="808080" w:themeColor="background1" w:themeShade="80" w:sz="4" w:space="0"/>
+                                <w:right w:val="none" w:color="000000" w:sz="4" w:space="0"/>
+                              </w:tcBorders>
+                              <w:tcW w:w="8362" w:type="dxa"/>
+                              <w:textDirection w:val="lrTb"/>
+                              <w:noWrap w:val="false"/>
+                            </w:tcPr>
+                            <w:p>
+                              <w:pPr>
+                                <w:pBdr/>
+                                <w:spacing/>
+                                <w:ind/>
+                                <w:rPr/>
+                              </w:pPr>
+                              <w:r/>
+                              <w:r/>
+                            </w:p>
+                          </w:tc>
+                        </w:tr>
+                        <w:tr>
+                          <w:trPr>
+                            <w:trHeight w:val="448"/>
+                          </w:trPr>
+                          <w:tc>
+                            <w:tcPr>
+                              <w:tcBorders>
+                                <w:top w:val="single" w:color="808080" w:themeColor="background1" w:themeShade="80" w:sz="4" w:space="0"/>
+                                <w:left w:val="none" w:color="000000" w:sz="4" w:space="0"/>
+                                <w:bottom w:val="single" w:color="808080" w:themeColor="background1" w:themeShade="80" w:sz="4" w:space="0"/>
+                                <w:right w:val="none" w:color="000000" w:sz="4" w:space="0"/>
+                              </w:tcBorders>
+                              <w:tcW w:w="8362" w:type="dxa"/>
+                              <w:textDirection w:val="lrTb"/>
+                              <w:noWrap w:val="false"/>
+                            </w:tcPr>
+                            <w:p>
+                              <w:pPr>
+                                <w:pBdr/>
+                                <w:spacing/>
+                                <w:ind w:right="0" w:firstLine="0" w:left="0"/>
+                                <w:rPr/>
+                              </w:pPr>
                               <w:r/>
                               <w:r/>
                             </w:p>
@@ -2486,38 +2324,6 @@
                               </w:pPr>
                               <w:r/>
                               <w:r/>
-                              <w:r/>
-                              <w:r/>
-                            </w:p>
-                          </w:tc>
-                        </w:tr>
-                        <w:tr>
-                          <w:trPr>
-                            <w:trHeight w:val="448"/>
-                          </w:trPr>
-                          <w:tc>
-                            <w:tcPr>
-                              <w:tcBorders>
-                                <w:top w:val="single" w:color="808080" w:themeColor="background1" w:themeShade="80" w:sz="4" w:space="0"/>
-                                <w:left w:val="none" w:color="000000" w:sz="4" w:space="0"/>
-                                <w:bottom w:val="single" w:color="808080" w:themeColor="background1" w:themeShade="80" w:sz="4" w:space="0"/>
-                                <w:right w:val="none" w:color="000000" w:sz="4" w:space="0"/>
-                              </w:tcBorders>
-                              <w:tcW w:w="8362" w:type="dxa"/>
-                              <w:textDirection w:val="lrTb"/>
-                              <w:noWrap w:val="false"/>
-                            </w:tcPr>
-                            <w:p>
-                              <w:pPr>
-                                <w:pBdr/>
-                                <w:spacing/>
-                                <w:ind w:right="0" w:firstLine="0" w:left="0"/>
-                                <w:rPr/>
-                              </w:pPr>
-                              <w:r/>
-                              <w:r/>
-                              <w:r/>
-                              <w:r/>
                             </w:p>
                           </w:tc>
                         </w:tr>
@@ -2546,38 +2352,6 @@
                               </w:pPr>
                               <w:r/>
                               <w:r/>
-                              <w:r/>
-                              <w:r/>
-                            </w:p>
-                          </w:tc>
-                        </w:tr>
-                        <w:tr>
-                          <w:trPr>
-                            <w:trHeight w:val="448"/>
-                          </w:trPr>
-                          <w:tc>
-                            <w:tcPr>
-                              <w:tcBorders>
-                                <w:top w:val="single" w:color="808080" w:themeColor="background1" w:themeShade="80" w:sz="4" w:space="0"/>
-                                <w:left w:val="none" w:color="000000" w:sz="4" w:space="0"/>
-                                <w:bottom w:val="single" w:color="808080" w:themeColor="background1" w:themeShade="80" w:sz="4" w:space="0"/>
-                                <w:right w:val="none" w:color="000000" w:sz="4" w:space="0"/>
-                              </w:tcBorders>
-                              <w:tcW w:w="8362" w:type="dxa"/>
-                              <w:textDirection w:val="lrTb"/>
-                              <w:noWrap w:val="false"/>
-                            </w:tcPr>
-                            <w:p>
-                              <w:pPr>
-                                <w:pBdr/>
-                                <w:spacing/>
-                                <w:ind/>
-                                <w:rPr/>
-                              </w:pPr>
-                              <w:r/>
-                              <w:r/>
-                              <w:r/>
-                              <w:r/>
                             </w:p>
                           </w:tc>
                         </w:tr>
@@ -2591,8 +2365,6 @@
                         </w:pPr>
                         <w:r/>
                         <w:r/>
-                        <w:r/>
-                        <w:r/>
                       </w:p>
                     </w:txbxContent>
                   </v:textbox>
@@ -2603,9 +2375,6 @@
         </mc:AlternateContent>
       </w:r>
       <w:r/>
-      <w:r/>
-      <w:r/>
-      <w:r/>
     </w:p>
     <w:p>
       <w:pPr>
@@ -2614,8 +2383,6 @@
         <w:ind/>
         <w:rPr/>
       </w:pPr>
-      <w:r/>
-      <w:r/>
       <w:r/>
       <w:r/>
     </w:p>
@@ -2762,6 +2529,32 @@
                                     </w:pPr>
                                     <w:r/>
                                     <w:r/>
+                                  </w:p>
+                                </w:tc>
+                              </w:tr>
+                              <w:tr>
+                                <w:trPr>
+                                  <w:trHeight w:val="448"/>
+                                </w:trPr>
+                                <w:tc>
+                                  <w:tcPr>
+                                    <w:tcBorders>
+                                      <w:top w:val="single" w:color="808080" w:themeColor="background1" w:themeShade="80" w:sz="4" w:space="0"/>
+                                      <w:left w:val="none" w:color="000000" w:sz="4" w:space="0"/>
+                                      <w:bottom w:val="single" w:color="808080" w:themeColor="background1" w:themeShade="80" w:sz="4" w:space="0"/>
+                                      <w:right w:val="none" w:color="000000" w:sz="4" w:space="0"/>
+                                    </w:tcBorders>
+                                    <w:tcW w:w="8362" w:type="dxa"/>
+                                    <w:textDirection w:val="lrTb"/>
+                                    <w:noWrap w:val="false"/>
+                                  </w:tcPr>
+                                  <w:p>
+                                    <w:pPr>
+                                      <w:pBdr/>
+                                      <w:spacing/>
+                                      <w:ind/>
+                                      <w:rPr/>
+                                    </w:pPr>
                                     <w:r/>
                                     <w:r/>
                                   </w:p>
@@ -2792,6 +2585,32 @@
                                     </w:pPr>
                                     <w:r/>
                                     <w:r/>
+                                  </w:p>
+                                </w:tc>
+                              </w:tr>
+                              <w:tr>
+                                <w:trPr>
+                                  <w:trHeight w:val="448"/>
+                                </w:trPr>
+                                <w:tc>
+                                  <w:tcPr>
+                                    <w:tcBorders>
+                                      <w:top w:val="single" w:color="808080" w:themeColor="background1" w:themeShade="80" w:sz="4" w:space="0"/>
+                                      <w:left w:val="none" w:color="000000" w:sz="4" w:space="0"/>
+                                      <w:bottom w:val="single" w:color="808080" w:themeColor="background1" w:themeShade="80" w:sz="4" w:space="0"/>
+                                      <w:right w:val="none" w:color="000000" w:sz="4" w:space="0"/>
+                                    </w:tcBorders>
+                                    <w:tcW w:w="8362" w:type="dxa"/>
+                                    <w:textDirection w:val="lrTb"/>
+                                    <w:noWrap w:val="false"/>
+                                  </w:tcPr>
+                                  <w:p>
+                                    <w:pPr>
+                                      <w:pBdr/>
+                                      <w:spacing/>
+                                      <w:ind/>
+                                      <w:rPr/>
+                                    </w:pPr>
                                     <w:r/>
                                     <w:r/>
                                   </w:p>
@@ -2822,68 +2641,6 @@
                                     </w:pPr>
                                     <w:r/>
                                     <w:r/>
-                                    <w:r/>
-                                    <w:r/>
-                                  </w:p>
-                                </w:tc>
-                              </w:tr>
-                              <w:tr>
-                                <w:trPr>
-                                  <w:trHeight w:val="448"/>
-                                </w:trPr>
-                                <w:tc>
-                                  <w:tcPr>
-                                    <w:tcBorders>
-                                      <w:top w:val="single" w:color="808080" w:themeColor="background1" w:themeShade="80" w:sz="4" w:space="0"/>
-                                      <w:left w:val="none" w:color="000000" w:sz="4" w:space="0"/>
-                                      <w:bottom w:val="single" w:color="808080" w:themeColor="background1" w:themeShade="80" w:sz="4" w:space="0"/>
-                                      <w:right w:val="none" w:color="000000" w:sz="4" w:space="0"/>
-                                    </w:tcBorders>
-                                    <w:tcW w:w="8362" w:type="dxa"/>
-                                    <w:textDirection w:val="lrTb"/>
-                                    <w:noWrap w:val="false"/>
-                                  </w:tcPr>
-                                  <w:p>
-                                    <w:pPr>
-                                      <w:pBdr/>
-                                      <w:spacing/>
-                                      <w:ind/>
-                                      <w:rPr/>
-                                    </w:pPr>
-                                    <w:r/>
-                                    <w:r/>
-                                    <w:r/>
-                                    <w:r/>
-                                  </w:p>
-                                </w:tc>
-                              </w:tr>
-                              <w:tr>
-                                <w:trPr>
-                                  <w:trHeight w:val="448"/>
-                                </w:trPr>
-                                <w:tc>
-                                  <w:tcPr>
-                                    <w:tcBorders>
-                                      <w:top w:val="single" w:color="808080" w:themeColor="background1" w:themeShade="80" w:sz="4" w:space="0"/>
-                                      <w:left w:val="none" w:color="000000" w:sz="4" w:space="0"/>
-                                      <w:bottom w:val="single" w:color="808080" w:themeColor="background1" w:themeShade="80" w:sz="4" w:space="0"/>
-                                      <w:right w:val="none" w:color="000000" w:sz="4" w:space="0"/>
-                                    </w:tcBorders>
-                                    <w:tcW w:w="8362" w:type="dxa"/>
-                                    <w:textDirection w:val="lrTb"/>
-                                    <w:noWrap w:val="false"/>
-                                  </w:tcPr>
-                                  <w:p>
-                                    <w:pPr>
-                                      <w:pBdr/>
-                                      <w:spacing/>
-                                      <w:ind/>
-                                      <w:rPr/>
-                                    </w:pPr>
-                                    <w:r/>
-                                    <w:r/>
-                                    <w:r/>
-                                    <w:r/>
                                   </w:p>
                                 </w:tc>
                               </w:tr>
@@ -2895,8 +2652,6 @@
                                 <w:ind/>
                                 <w:rPr/>
                               </w:pPr>
-                              <w:r/>
-                              <w:r/>
                               <w:r/>
                               <w:r/>
                             </w:p>
@@ -2987,6 +2742,32 @@
                               </w:pPr>
                               <w:r/>
                               <w:r/>
+                            </w:p>
+                          </w:tc>
+                        </w:tr>
+                        <w:tr>
+                          <w:trPr>
+                            <w:trHeight w:val="448"/>
+                          </w:trPr>
+                          <w:tc>
+                            <w:tcPr>
+                              <w:tcBorders>
+                                <w:top w:val="single" w:color="808080" w:themeColor="background1" w:themeShade="80" w:sz="4" w:space="0"/>
+                                <w:left w:val="none" w:color="000000" w:sz="4" w:space="0"/>
+                                <w:bottom w:val="single" w:color="808080" w:themeColor="background1" w:themeShade="80" w:sz="4" w:space="0"/>
+                                <w:right w:val="none" w:color="000000" w:sz="4" w:space="0"/>
+                              </w:tcBorders>
+                              <w:tcW w:w="8362" w:type="dxa"/>
+                              <w:textDirection w:val="lrTb"/>
+                              <w:noWrap w:val="false"/>
+                            </w:tcPr>
+                            <w:p>
+                              <w:pPr>
+                                <w:pBdr/>
+                                <w:spacing/>
+                                <w:ind/>
+                                <w:rPr/>
+                              </w:pPr>
                               <w:r/>
                               <w:r/>
                             </w:p>
@@ -3017,6 +2798,32 @@
                               </w:pPr>
                               <w:r/>
                               <w:r/>
+                            </w:p>
+                          </w:tc>
+                        </w:tr>
+                        <w:tr>
+                          <w:trPr>
+                            <w:trHeight w:val="448"/>
+                          </w:trPr>
+                          <w:tc>
+                            <w:tcPr>
+                              <w:tcBorders>
+                                <w:top w:val="single" w:color="808080" w:themeColor="background1" w:themeShade="80" w:sz="4" w:space="0"/>
+                                <w:left w:val="none" w:color="000000" w:sz="4" w:space="0"/>
+                                <w:bottom w:val="single" w:color="808080" w:themeColor="background1" w:themeShade="80" w:sz="4" w:space="0"/>
+                                <w:right w:val="none" w:color="000000" w:sz="4" w:space="0"/>
+                              </w:tcBorders>
+                              <w:tcW w:w="8362" w:type="dxa"/>
+                              <w:textDirection w:val="lrTb"/>
+                              <w:noWrap w:val="false"/>
+                            </w:tcPr>
+                            <w:p>
+                              <w:pPr>
+                                <w:pBdr/>
+                                <w:spacing/>
+                                <w:ind/>
+                                <w:rPr/>
+                              </w:pPr>
                               <w:r/>
                               <w:r/>
                             </w:p>
@@ -3047,68 +2854,6 @@
                               </w:pPr>
                               <w:r/>
                               <w:r/>
-                              <w:r/>
-                              <w:r/>
-                            </w:p>
-                          </w:tc>
-                        </w:tr>
-                        <w:tr>
-                          <w:trPr>
-                            <w:trHeight w:val="448"/>
-                          </w:trPr>
-                          <w:tc>
-                            <w:tcPr>
-                              <w:tcBorders>
-                                <w:top w:val="single" w:color="808080" w:themeColor="background1" w:themeShade="80" w:sz="4" w:space="0"/>
-                                <w:left w:val="none" w:color="000000" w:sz="4" w:space="0"/>
-                                <w:bottom w:val="single" w:color="808080" w:themeColor="background1" w:themeShade="80" w:sz="4" w:space="0"/>
-                                <w:right w:val="none" w:color="000000" w:sz="4" w:space="0"/>
-                              </w:tcBorders>
-                              <w:tcW w:w="8362" w:type="dxa"/>
-                              <w:textDirection w:val="lrTb"/>
-                              <w:noWrap w:val="false"/>
-                            </w:tcPr>
-                            <w:p>
-                              <w:pPr>
-                                <w:pBdr/>
-                                <w:spacing/>
-                                <w:ind/>
-                                <w:rPr/>
-                              </w:pPr>
-                              <w:r/>
-                              <w:r/>
-                              <w:r/>
-                              <w:r/>
-                            </w:p>
-                          </w:tc>
-                        </w:tr>
-                        <w:tr>
-                          <w:trPr>
-                            <w:trHeight w:val="448"/>
-                          </w:trPr>
-                          <w:tc>
-                            <w:tcPr>
-                              <w:tcBorders>
-                                <w:top w:val="single" w:color="808080" w:themeColor="background1" w:themeShade="80" w:sz="4" w:space="0"/>
-                                <w:left w:val="none" w:color="000000" w:sz="4" w:space="0"/>
-                                <w:bottom w:val="single" w:color="808080" w:themeColor="background1" w:themeShade="80" w:sz="4" w:space="0"/>
-                                <w:right w:val="none" w:color="000000" w:sz="4" w:space="0"/>
-                              </w:tcBorders>
-                              <w:tcW w:w="8362" w:type="dxa"/>
-                              <w:textDirection w:val="lrTb"/>
-                              <w:noWrap w:val="false"/>
-                            </w:tcPr>
-                            <w:p>
-                              <w:pPr>
-                                <w:pBdr/>
-                                <w:spacing/>
-                                <w:ind/>
-                                <w:rPr/>
-                              </w:pPr>
-                              <w:r/>
-                              <w:r/>
-                              <w:r/>
-                              <w:r/>
                             </w:p>
                           </w:tc>
                         </w:tr>
@@ -3122,8 +2867,6 @@
                         </w:pPr>
                         <w:r/>
                         <w:r/>
-                        <w:r/>
-                        <w:r/>
                       </w:p>
                     </w:txbxContent>
                   </v:textbox>
@@ -3132,23 +2875,6 @@
             </w:pict>
           </mc:Fallback>
         </mc:AlternateContent>
-      </w:r>
-      <w:r>
-        <w:rPr>
-          <w:highlight w:val="none"/>
-        </w:rPr>
-      </w:r>
-      <w:r/>
-      <w:r>
-        <w:rPr>
-          <w:highlight w:val="none"/>
-        </w:rPr>
-      </w:r>
-      <w:r/>
-      <w:r>
-        <w:rPr>
-          <w:highlight w:val="none"/>
-        </w:rPr>
       </w:r>
       <w:r>
         <mc:AlternateContent>
@@ -3226,8 +2952,6 @@
           </mc:Fallback>
         </mc:AlternateContent>
       </w:r>
-      <w:r/>
-      <w:r/>
       <w:r>
         <w:rPr>
           <w:highlight w:val="none"/>
@@ -3355,7 +3079,6 @@
         <w:ind/>
         <w:rPr/>
       </w:pPr>
-      <w:r/>
       <w:r>
         <mc:AlternateContent>
           <mc:Choice Requires="wpg">
@@ -3431,14 +3154,6 @@
                                 <w:t xml:space="preserve">Description</w:t>
                               </w:r>
                               <w:r/>
-                              <w:r/>
-                              <w:r/>
-                              <w:r/>
-                              <w:r/>
-                              <w:r/>
-                              <w:r/>
-                              <w:r/>
-                              <w:r/>
                             </w:p>
                           </w:txbxContent>
                         </wps:txbx>
@@ -3498,12 +3213,32 @@
                                     </w:pPr>
                                     <w:r/>
                                     <w:r/>
-                                    <w:r/>
-                                    <w:r/>
-                                    <w:r/>
-                                    <w:r/>
-                                    <w:r/>
-                                    <w:r/>
+                                  </w:p>
+                                </w:tc>
+                              </w:tr>
+                              <w:tr>
+                                <w:trPr>
+                                  <w:trHeight w:val="448"/>
+                                </w:trPr>
+                                <w:tc>
+                                  <w:tcPr>
+                                    <w:tcBorders>
+                                      <w:top w:val="single" w:color="808080" w:themeColor="background1" w:themeShade="80" w:sz="4" w:space="0"/>
+                                      <w:left w:val="none" w:color="000000" w:sz="4" w:space="0"/>
+                                      <w:bottom w:val="single" w:color="808080" w:themeColor="background1" w:themeShade="80" w:sz="4" w:space="0"/>
+                                      <w:right w:val="none" w:color="000000" w:sz="4" w:space="0"/>
+                                    </w:tcBorders>
+                                    <w:tcW w:w="8362" w:type="dxa"/>
+                                    <w:textDirection w:val="lrTb"/>
+                                    <w:noWrap w:val="false"/>
+                                  </w:tcPr>
+                                  <w:p>
+                                    <w:pPr>
+                                      <w:pBdr/>
+                                      <w:spacing/>
+                                      <w:ind/>
+                                      <w:rPr/>
+                                    </w:pPr>
                                     <w:r/>
                                     <w:r/>
                                   </w:p>
@@ -3534,12 +3269,32 @@
                                     </w:pPr>
                                     <w:r/>
                                     <w:r/>
-                                    <w:r/>
-                                    <w:r/>
-                                    <w:r/>
-                                    <w:r/>
-                                    <w:r/>
-                                    <w:r/>
+                                  </w:p>
+                                </w:tc>
+                              </w:tr>
+                              <w:tr>
+                                <w:trPr>
+                                  <w:trHeight w:val="448"/>
+                                </w:trPr>
+                                <w:tc>
+                                  <w:tcPr>
+                                    <w:tcBorders>
+                                      <w:top w:val="single" w:color="808080" w:themeColor="background1" w:themeShade="80" w:sz="4" w:space="0"/>
+                                      <w:left w:val="none" w:color="000000" w:sz="4" w:space="0"/>
+                                      <w:bottom w:val="single" w:color="808080" w:themeColor="background1" w:themeShade="80" w:sz="4" w:space="0"/>
+                                      <w:right w:val="none" w:color="000000" w:sz="4" w:space="0"/>
+                                    </w:tcBorders>
+                                    <w:tcW w:w="8362" w:type="dxa"/>
+                                    <w:textDirection w:val="lrTb"/>
+                                    <w:noWrap w:val="false"/>
+                                  </w:tcPr>
+                                  <w:p>
+                                    <w:pPr>
+                                      <w:pBdr/>
+                                      <w:spacing/>
+                                      <w:ind/>
+                                      <w:rPr/>
+                                    </w:pPr>
                                     <w:r/>
                                     <w:r/>
                                   </w:p>
@@ -3570,86 +3325,6 @@
                                     </w:pPr>
                                     <w:r/>
                                     <w:r/>
-                                    <w:r/>
-                                    <w:r/>
-                                    <w:r/>
-                                    <w:r/>
-                                    <w:r/>
-                                    <w:r/>
-                                    <w:r/>
-                                    <w:r/>
-                                  </w:p>
-                                </w:tc>
-                              </w:tr>
-                              <w:tr>
-                                <w:trPr>
-                                  <w:trHeight w:val="448"/>
-                                </w:trPr>
-                                <w:tc>
-                                  <w:tcPr>
-                                    <w:tcBorders>
-                                      <w:top w:val="single" w:color="808080" w:themeColor="background1" w:themeShade="80" w:sz="4" w:space="0"/>
-                                      <w:left w:val="none" w:color="000000" w:sz="4" w:space="0"/>
-                                      <w:bottom w:val="single" w:color="808080" w:themeColor="background1" w:themeShade="80" w:sz="4" w:space="0"/>
-                                      <w:right w:val="none" w:color="000000" w:sz="4" w:space="0"/>
-                                    </w:tcBorders>
-                                    <w:tcW w:w="8362" w:type="dxa"/>
-                                    <w:textDirection w:val="lrTb"/>
-                                    <w:noWrap w:val="false"/>
-                                  </w:tcPr>
-                                  <w:p>
-                                    <w:pPr>
-                                      <w:pBdr/>
-                                      <w:spacing/>
-                                      <w:ind/>
-                                      <w:rPr/>
-                                    </w:pPr>
-                                    <w:r/>
-                                    <w:r/>
-                                    <w:r/>
-                                    <w:r/>
-                                    <w:r/>
-                                    <w:r/>
-                                    <w:r/>
-                                    <w:r/>
-                                    <w:r/>
-                                    <w:r/>
-                                  </w:p>
-                                </w:tc>
-                              </w:tr>
-                              <w:tr>
-                                <w:trPr>
-                                  <w:trHeight w:val="448"/>
-                                </w:trPr>
-                                <w:tc>
-                                  <w:tcPr>
-                                    <w:tcBorders>
-                                      <w:top w:val="single" w:color="808080" w:themeColor="background1" w:themeShade="80" w:sz="4" w:space="0"/>
-                                      <w:left w:val="none" w:color="000000" w:sz="4" w:space="0"/>
-                                      <w:bottom w:val="single" w:color="808080" w:themeColor="background1" w:themeShade="80" w:sz="4" w:space="0"/>
-                                      <w:right w:val="none" w:color="000000" w:sz="4" w:space="0"/>
-                                    </w:tcBorders>
-                                    <w:tcW w:w="8362" w:type="dxa"/>
-                                    <w:textDirection w:val="lrTb"/>
-                                    <w:noWrap w:val="false"/>
-                                  </w:tcPr>
-                                  <w:p>
-                                    <w:pPr>
-                                      <w:pBdr/>
-                                      <w:spacing/>
-                                      <w:ind/>
-                                      <w:rPr/>
-                                    </w:pPr>
-                                    <w:r/>
-                                    <w:r/>
-                                    <w:r/>
-                                    <w:r/>
-                                    <w:r/>
-                                    <w:r/>
-                                    <w:r/>
-                                    <w:r/>
-                                    <w:r/>
-                                    <w:r/>
                                   </w:p>
                                 </w:tc>
                               </w:tr>
@@ -3661,14 +3336,6 @@
                                 <w:ind/>
                                 <w:rPr/>
                               </w:pPr>
-                              <w:r/>
-                              <w:r/>
-                              <w:r/>
-                              <w:r/>
-                              <w:r/>
-                              <w:r/>
-                              <w:r/>
-                              <w:r/>
                               <w:r/>
                               <w:r/>
                             </w:p>
@@ -3716,14 +3383,6 @@
                           <w:t xml:space="preserve">Description</w:t>
                         </w:r>
                         <w:r/>
-                        <w:r/>
-                        <w:r/>
-                        <w:r/>
-                        <w:r/>
-                        <w:r/>
-                        <w:r/>
-                        <w:r/>
-                        <w:r/>
                       </w:p>
                     </w:txbxContent>
                   </v:textbox>
@@ -3767,12 +3426,32 @@
                               </w:pPr>
                               <w:r/>
                               <w:r/>
-                              <w:r/>
-                              <w:r/>
-                              <w:r/>
-                              <w:r/>
-                              <w:r/>
-                              <w:r/>
+                            </w:p>
+                          </w:tc>
+                        </w:tr>
+                        <w:tr>
+                          <w:trPr>
+                            <w:trHeight w:val="448"/>
+                          </w:trPr>
+                          <w:tc>
+                            <w:tcPr>
+                              <w:tcBorders>
+                                <w:top w:val="single" w:color="808080" w:themeColor="background1" w:themeShade="80" w:sz="4" w:space="0"/>
+                                <w:left w:val="none" w:color="000000" w:sz="4" w:space="0"/>
+                                <w:bottom w:val="single" w:color="808080" w:themeColor="background1" w:themeShade="80" w:sz="4" w:space="0"/>
+                                <w:right w:val="none" w:color="000000" w:sz="4" w:space="0"/>
+                              </w:tcBorders>
+                              <w:tcW w:w="8362" w:type="dxa"/>
+                              <w:textDirection w:val="lrTb"/>
+                              <w:noWrap w:val="false"/>
+                            </w:tcPr>
+                            <w:p>
+                              <w:pPr>
+                                <w:pBdr/>
+                                <w:spacing/>
+                                <w:ind/>
+                                <w:rPr/>
+                              </w:pPr>
                               <w:r/>
                               <w:r/>
                             </w:p>
@@ -3803,12 +3482,32 @@
                               </w:pPr>
                               <w:r/>
                               <w:r/>
-                              <w:r/>
-                              <w:r/>
-                              <w:r/>
-                              <w:r/>
-                              <w:r/>
-                              <w:r/>
+                            </w:p>
+                          </w:tc>
+                        </w:tr>
+                        <w:tr>
+                          <w:trPr>
+                            <w:trHeight w:val="448"/>
+                          </w:trPr>
+                          <w:tc>
+                            <w:tcPr>
+                              <w:tcBorders>
+                                <w:top w:val="single" w:color="808080" w:themeColor="background1" w:themeShade="80" w:sz="4" w:space="0"/>
+                                <w:left w:val="none" w:color="000000" w:sz="4" w:space="0"/>
+                                <w:bottom w:val="single" w:color="808080" w:themeColor="background1" w:themeShade="80" w:sz="4" w:space="0"/>
+                                <w:right w:val="none" w:color="000000" w:sz="4" w:space="0"/>
+                              </w:tcBorders>
+                              <w:tcW w:w="8362" w:type="dxa"/>
+                              <w:textDirection w:val="lrTb"/>
+                              <w:noWrap w:val="false"/>
+                            </w:tcPr>
+                            <w:p>
+                              <w:pPr>
+                                <w:pBdr/>
+                                <w:spacing/>
+                                <w:ind/>
+                                <w:rPr/>
+                              </w:pPr>
                               <w:r/>
                               <w:r/>
                             </w:p>
@@ -3839,86 +3538,6 @@
                               </w:pPr>
                               <w:r/>
                               <w:r/>
-                              <w:r/>
-                              <w:r/>
-                              <w:r/>
-                              <w:r/>
-                              <w:r/>
-                              <w:r/>
-                              <w:r/>
-                              <w:r/>
-                            </w:p>
-                          </w:tc>
-                        </w:tr>
-                        <w:tr>
-                          <w:trPr>
-                            <w:trHeight w:val="448"/>
-                          </w:trPr>
-                          <w:tc>
-                            <w:tcPr>
-                              <w:tcBorders>
-                                <w:top w:val="single" w:color="808080" w:themeColor="background1" w:themeShade="80" w:sz="4" w:space="0"/>
-                                <w:left w:val="none" w:color="000000" w:sz="4" w:space="0"/>
-                                <w:bottom w:val="single" w:color="808080" w:themeColor="background1" w:themeShade="80" w:sz="4" w:space="0"/>
-                                <w:right w:val="none" w:color="000000" w:sz="4" w:space="0"/>
-                              </w:tcBorders>
-                              <w:tcW w:w="8362" w:type="dxa"/>
-                              <w:textDirection w:val="lrTb"/>
-                              <w:noWrap w:val="false"/>
-                            </w:tcPr>
-                            <w:p>
-                              <w:pPr>
-                                <w:pBdr/>
-                                <w:spacing/>
-                                <w:ind/>
-                                <w:rPr/>
-                              </w:pPr>
-                              <w:r/>
-                              <w:r/>
-                              <w:r/>
-                              <w:r/>
-                              <w:r/>
-                              <w:r/>
-                              <w:r/>
-                              <w:r/>
-                              <w:r/>
-                              <w:r/>
-                            </w:p>
-                          </w:tc>
-                        </w:tr>
-                        <w:tr>
-                          <w:trPr>
-                            <w:trHeight w:val="448"/>
-                          </w:trPr>
-                          <w:tc>
-                            <w:tcPr>
-                              <w:tcBorders>
-                                <w:top w:val="single" w:color="808080" w:themeColor="background1" w:themeShade="80" w:sz="4" w:space="0"/>
-                                <w:left w:val="none" w:color="000000" w:sz="4" w:space="0"/>
-                                <w:bottom w:val="single" w:color="808080" w:themeColor="background1" w:themeShade="80" w:sz="4" w:space="0"/>
-                                <w:right w:val="none" w:color="000000" w:sz="4" w:space="0"/>
-                              </w:tcBorders>
-                              <w:tcW w:w="8362" w:type="dxa"/>
-                              <w:textDirection w:val="lrTb"/>
-                              <w:noWrap w:val="false"/>
-                            </w:tcPr>
-                            <w:p>
-                              <w:pPr>
-                                <w:pBdr/>
-                                <w:spacing/>
-                                <w:ind/>
-                                <w:rPr/>
-                              </w:pPr>
-                              <w:r/>
-                              <w:r/>
-                              <w:r/>
-                              <w:r/>
-                              <w:r/>
-                              <w:r/>
-                              <w:r/>
-                              <w:r/>
-                              <w:r/>
-                              <w:r/>
                             </w:p>
                           </w:tc>
                         </w:tr>
@@ -3932,14 +3551,6 @@
                         </w:pPr>
                         <w:r/>
                         <w:r/>
-                        <w:r/>
-                        <w:r/>
-                        <w:r/>
-                        <w:r/>
-                        <w:r/>
-                        <w:r/>
-                        <w:r/>
-                        <w:r/>
                       </w:p>
                     </w:txbxContent>
                   </v:textbox>
@@ -3950,8 +3561,6 @@
         </mc:AlternateContent>
       </w:r>
       <w:r/>
-      <w:r/>
-      <w:r/>
     </w:p>
     <w:p>
       <w:pPr>
@@ -3960,8 +3569,6 @@
         <w:ind/>
         <w:rPr/>
       </w:pPr>
-      <w:r/>
-      <w:r/>
       <w:r>
         <mc:AlternateContent>
           <mc:Choice Requires="wpg">
@@ -4042,15 +3649,6 @@
                                     <w:szCs w:val="72"/>
                                   </w:rPr>
                                   <w:t xml:space="preserve">Region</w:t>
-                                </w:r>
-                                <w:r>
-                                  <w:rPr>
-                                    <w:rFonts w:ascii="Ruthie" w:hAnsi="Ruthie" w:cs="Ruthie"/>
-                                    <w:b/>
-                                    <w:bCs/>
-                                    <w:sz w:val="72"/>
-                                    <w:szCs w:val="72"/>
-                                  </w:rPr>
                                 </w:r>
                                 <w:r>
                                   <w:rPr>
@@ -4212,7 +3810,6 @@
                                     <w:t xml:space="preserve">Name</w:t>
                                   </w:r>
                                   <w:r/>
-                                  <w:r/>
                                 </w:p>
                               </w:txbxContent>
                             </wps:txbx>
@@ -4235,7 +3832,7 @@
                           <wps:cNvSpPr txBox="1"/>
                           <wps:spPr bwMode="auto">
                             <a:xfrm rot="0" flipH="0" flipV="0">
-                              <a:off x="5486397" y="9523"/>
+                              <a:off x="5486397" y="9522"/>
                               <a:ext cx="219073" cy="247647"/>
                             </a:xfrm>
                             <a:prstGeom prst="rect">
@@ -4266,7 +3863,6 @@
                                 <w:r>
                                   <w:t xml:space="preserve">✦</w:t>
                                 </w:r>
-                                <w:r/>
                                 <w:r/>
                               </w:p>
                             </w:txbxContent>
@@ -4310,7 +3906,6 @@
                                   <w:t xml:space="preserve">✦</w:t>
                                 </w:r>
                                 <w:r/>
-                                <w:r/>
                               </w:p>
                             </w:txbxContent>
                           </wps:txbx>
@@ -4352,7 +3947,6 @@
                                 <w:r>
                                   <w:t xml:space="preserve">✦</w:t>
                                 </w:r>
-                                <w:r/>
                                 <w:r/>
                               </w:p>
                             </w:txbxContent>
@@ -4415,15 +4009,6 @@
                               <w:szCs w:val="72"/>
                             </w:rPr>
                           </w:r>
-                          <w:r>
-                            <w:rPr>
-                              <w:rFonts w:ascii="Ruthie" w:hAnsi="Ruthie" w:cs="Ruthie"/>
-                              <w:b/>
-                              <w:bCs/>
-                              <w:sz w:val="72"/>
-                              <w:szCs w:val="72"/>
-                            </w:rPr>
-                          </w:r>
                         </w:p>
                       </w:txbxContent>
                     </v:textbox>
@@ -4456,7 +4041,6 @@
                               <w:t xml:space="preserve">Name</w:t>
                             </w:r>
                             <w:r/>
-                            <w:r/>
                           </w:p>
                         </w:txbxContent>
                       </v:textbox>
@@ -4486,7 +4070,6 @@
                             <w:t xml:space="preserve">✦</w:t>
                           </w:r>
                           <w:r/>
-                          <w:r/>
                         </w:p>
                       </w:txbxContent>
                     </v:textbox>
@@ -4512,7 +4095,6 @@
                           <w:r>
                             <w:t xml:space="preserve">✦</w:t>
                           </w:r>
-                          <w:r/>
                           <w:r/>
                         </w:p>
                       </w:txbxContent>
@@ -4540,7 +4122,6 @@
                             <w:t xml:space="preserve">✦</w:t>
                           </w:r>
                           <w:r/>
-                          <w:r/>
                         </w:p>
                       </w:txbxContent>
                     </v:textbox>
@@ -4552,7 +4133,6 @@
         </mc:AlternateContent>
       </w:r>
       <w:r/>
-      <w:r/>
     </w:p>
     <w:p>
       <w:pPr>
@@ -4561,8 +4141,6 @@
         <w:ind/>
         <w:rPr/>
       </w:pPr>
-      <w:r/>
-      <w:r/>
       <w:r>
         <mc:AlternateContent>
           <mc:Choice Requires="wpg">
@@ -4650,6 +4228,14 @@
       </w:pPr>
       <w:r/>
       <w:r/>
+    </w:p>
+    <w:p>
+      <w:pPr>
+        <w:pBdr/>
+        <w:spacing/>
+        <w:ind/>
+        <w:rPr/>
+      </w:pPr>
       <w:r/>
       <w:r/>
     </w:p>
@@ -4662,8 +4248,6 @@
       </w:pPr>
       <w:r/>
       <w:r/>
-      <w:r/>
-      <w:r/>
     </w:p>
     <w:p>
       <w:pPr>
@@ -4672,20 +4256,6 @@
         <w:ind/>
         <w:rPr/>
       </w:pPr>
-      <w:r/>
-      <w:r/>
-      <w:r/>
-      <w:r/>
-    </w:p>
-    <w:p>
-      <w:pPr>
-        <w:pBdr/>
-        <w:spacing/>
-        <w:ind/>
-        <w:rPr/>
-      </w:pPr>
-      <w:r/>
-      <w:r/>
       <w:r/>
       <w:r/>
     </w:p>
@@ -4840,7 +4410,6 @@
                                     </w:pPr>
                                     <w:r/>
                                     <w:r/>
-                                    <w:r/>
                                   </w:p>
                                 </w:tc>
                               </w:tr>
@@ -4867,7 +4436,6 @@
                                       <w:ind/>
                                       <w:rPr/>
                                     </w:pPr>
-                                    <w:r/>
                                     <w:r/>
                                     <w:r/>
                                   </w:p>
@@ -4898,7 +4466,6 @@
                                     </w:pPr>
                                     <w:r/>
                                     <w:r/>
-                                    <w:r/>
                                   </w:p>
                                 </w:tc>
                               </w:tr>
@@ -4927,7 +4494,6 @@
                                     </w:pPr>
                                     <w:r/>
                                     <w:r/>
-                                    <w:r/>
                                   </w:p>
                                 </w:tc>
                               </w:tr>
@@ -4954,7 +4520,6 @@
                                       <w:ind/>
                                       <w:rPr/>
                                     </w:pPr>
-                                    <w:r/>
                                     <w:r/>
                                     <w:r/>
                                   </w:p>
@@ -5260,7 +4825,6 @@
                               </w:pPr>
                               <w:r/>
                               <w:r/>
-                              <w:r/>
                             </w:p>
                           </w:txbxContent>
                         </wps:txbx>
@@ -5349,7 +4913,6 @@
                               </w:pPr>
                               <w:r/>
                               <w:r/>
-                              <w:r/>
                             </w:p>
                           </w:tc>
                         </w:tr>
@@ -5376,7 +4939,6 @@
                                 <w:ind/>
                                 <w:rPr/>
                               </w:pPr>
-                              <w:r/>
                               <w:r/>
                               <w:r/>
                             </w:p>
@@ -5407,7 +4969,6 @@
                               </w:pPr>
                               <w:r/>
                               <w:r/>
-                              <w:r/>
                             </w:p>
                           </w:tc>
                         </w:tr>
@@ -5436,7 +4997,6 @@
                               </w:pPr>
                               <w:r/>
                               <w:r/>
-                              <w:r/>
                             </w:p>
                           </w:tc>
                         </w:tr>
@@ -5463,7 +5023,6 @@
                                 <w:ind/>
                                 <w:rPr/>
                               </w:pPr>
-                              <w:r/>
                               <w:r/>
                               <w:r/>
                             </w:p>
@@ -5769,7 +5328,6 @@
                         </w:pPr>
                         <w:r/>
                         <w:r/>
-                        <w:r/>
                       </w:p>
                     </w:txbxContent>
                   </v:textbox>
@@ -5779,7 +5337,6 @@
           </mc:Fallback>
         </mc:AlternateContent>
       </w:r>
-      <w:r/>
       <w:r/>
     </w:p>
     <w:p>
@@ -5937,7 +5494,6 @@
         <w:ind/>
         <w:rPr/>
       </w:pPr>
-      <w:r/>
       <w:r>
         <mc:AlternateContent>
           <mc:Choice Requires="wpg">
@@ -6013,14 +5569,6 @@
                                 <w:t xml:space="preserve">Description</w:t>
                               </w:r>
                               <w:r/>
-                              <w:r/>
-                              <w:r/>
-                              <w:r/>
-                              <w:r/>
-                              <w:r/>
-                              <w:r/>
-                              <w:r/>
-                              <w:r/>
                             </w:p>
                           </w:txbxContent>
                         </wps:txbx>
@@ -6080,12 +5628,32 @@
                                     </w:pPr>
                                     <w:r/>
                                     <w:r/>
-                                    <w:r/>
-                                    <w:r/>
-                                    <w:r/>
-                                    <w:r/>
-                                    <w:r/>
-                                    <w:r/>
+                                  </w:p>
+                                </w:tc>
+                              </w:tr>
+                              <w:tr>
+                                <w:trPr>
+                                  <w:trHeight w:val="448"/>
+                                </w:trPr>
+                                <w:tc>
+                                  <w:tcPr>
+                                    <w:tcBorders>
+                                      <w:top w:val="single" w:color="808080" w:themeColor="background1" w:themeShade="80" w:sz="4" w:space="0"/>
+                                      <w:left w:val="none" w:color="000000" w:sz="4" w:space="0"/>
+                                      <w:bottom w:val="single" w:color="808080" w:themeColor="background1" w:themeShade="80" w:sz="4" w:space="0"/>
+                                      <w:right w:val="none" w:color="000000" w:sz="4" w:space="0"/>
+                                    </w:tcBorders>
+                                    <w:tcW w:w="8362" w:type="dxa"/>
+                                    <w:textDirection w:val="lrTb"/>
+                                    <w:noWrap w:val="false"/>
+                                  </w:tcPr>
+                                  <w:p>
+                                    <w:pPr>
+                                      <w:pBdr/>
+                                      <w:spacing/>
+                                      <w:ind/>
+                                      <w:rPr/>
+                                    </w:pPr>
                                     <w:r/>
                                     <w:r/>
                                   </w:p>
@@ -6116,12 +5684,32 @@
                                     </w:pPr>
                                     <w:r/>
                                     <w:r/>
-                                    <w:r/>
-                                    <w:r/>
-                                    <w:r/>
-                                    <w:r/>
-                                    <w:r/>
-                                    <w:r/>
+                                  </w:p>
+                                </w:tc>
+                              </w:tr>
+                              <w:tr>
+                                <w:trPr>
+                                  <w:trHeight w:val="448"/>
+                                </w:trPr>
+                                <w:tc>
+                                  <w:tcPr>
+                                    <w:tcBorders>
+                                      <w:top w:val="single" w:color="808080" w:themeColor="background1" w:themeShade="80" w:sz="4" w:space="0"/>
+                                      <w:left w:val="none" w:color="000000" w:sz="4" w:space="0"/>
+                                      <w:bottom w:val="single" w:color="808080" w:themeColor="background1" w:themeShade="80" w:sz="4" w:space="0"/>
+                                      <w:right w:val="none" w:color="000000" w:sz="4" w:space="0"/>
+                                    </w:tcBorders>
+                                    <w:tcW w:w="8362" w:type="dxa"/>
+                                    <w:textDirection w:val="lrTb"/>
+                                    <w:noWrap w:val="false"/>
+                                  </w:tcPr>
+                                  <w:p>
+                                    <w:pPr>
+                                      <w:pBdr/>
+                                      <w:spacing/>
+                                      <w:ind/>
+                                      <w:rPr/>
+                                    </w:pPr>
                                     <w:r/>
                                     <w:r/>
                                   </w:p>
@@ -6152,86 +5740,6 @@
                                     </w:pPr>
                                     <w:r/>
                                     <w:r/>
-                                    <w:r/>
-                                    <w:r/>
-                                    <w:r/>
-                                    <w:r/>
-                                    <w:r/>
-                                    <w:r/>
-                                    <w:r/>
-                                    <w:r/>
-                                  </w:p>
-                                </w:tc>
-                              </w:tr>
-                              <w:tr>
-                                <w:trPr>
-                                  <w:trHeight w:val="448"/>
-                                </w:trPr>
-                                <w:tc>
-                                  <w:tcPr>
-                                    <w:tcBorders>
-                                      <w:top w:val="single" w:color="808080" w:themeColor="background1" w:themeShade="80" w:sz="4" w:space="0"/>
-                                      <w:left w:val="none" w:color="000000" w:sz="4" w:space="0"/>
-                                      <w:bottom w:val="single" w:color="808080" w:themeColor="background1" w:themeShade="80" w:sz="4" w:space="0"/>
-                                      <w:right w:val="none" w:color="000000" w:sz="4" w:space="0"/>
-                                    </w:tcBorders>
-                                    <w:tcW w:w="8362" w:type="dxa"/>
-                                    <w:textDirection w:val="lrTb"/>
-                                    <w:noWrap w:val="false"/>
-                                  </w:tcPr>
-                                  <w:p>
-                                    <w:pPr>
-                                      <w:pBdr/>
-                                      <w:spacing/>
-                                      <w:ind/>
-                                      <w:rPr/>
-                                    </w:pPr>
-                                    <w:r/>
-                                    <w:r/>
-                                    <w:r/>
-                                    <w:r/>
-                                    <w:r/>
-                                    <w:r/>
-                                    <w:r/>
-                                    <w:r/>
-                                    <w:r/>
-                                    <w:r/>
-                                  </w:p>
-                                </w:tc>
-                              </w:tr>
-                              <w:tr>
-                                <w:trPr>
-                                  <w:trHeight w:val="448"/>
-                                </w:trPr>
-                                <w:tc>
-                                  <w:tcPr>
-                                    <w:tcBorders>
-                                      <w:top w:val="single" w:color="808080" w:themeColor="background1" w:themeShade="80" w:sz="4" w:space="0"/>
-                                      <w:left w:val="none" w:color="000000" w:sz="4" w:space="0"/>
-                                      <w:bottom w:val="single" w:color="808080" w:themeColor="background1" w:themeShade="80" w:sz="4" w:space="0"/>
-                                      <w:right w:val="none" w:color="000000" w:sz="4" w:space="0"/>
-                                    </w:tcBorders>
-                                    <w:tcW w:w="8362" w:type="dxa"/>
-                                    <w:textDirection w:val="lrTb"/>
-                                    <w:noWrap w:val="false"/>
-                                  </w:tcPr>
-                                  <w:p>
-                                    <w:pPr>
-                                      <w:pBdr/>
-                                      <w:spacing/>
-                                      <w:ind/>
-                                      <w:rPr/>
-                                    </w:pPr>
-                                    <w:r/>
-                                    <w:r/>
-                                    <w:r/>
-                                    <w:r/>
-                                    <w:r/>
-                                    <w:r/>
-                                    <w:r/>
-                                    <w:r/>
-                                    <w:r/>
-                                    <w:r/>
                                   </w:p>
                                 </w:tc>
                               </w:tr>
@@ -6243,14 +5751,6 @@
                                 <w:ind/>
                                 <w:rPr/>
                               </w:pPr>
-                              <w:r/>
-                              <w:r/>
-                              <w:r/>
-                              <w:r/>
-                              <w:r/>
-                              <w:r/>
-                              <w:r/>
-                              <w:r/>
                               <w:r/>
                               <w:r/>
                             </w:p>
@@ -6298,14 +5798,6 @@
                           <w:t xml:space="preserve">Description</w:t>
                         </w:r>
                         <w:r/>
-                        <w:r/>
-                        <w:r/>
-                        <w:r/>
-                        <w:r/>
-                        <w:r/>
-                        <w:r/>
-                        <w:r/>
-                        <w:r/>
                       </w:p>
                     </w:txbxContent>
                   </v:textbox>
@@ -6349,12 +5841,32 @@
                               </w:pPr>
                               <w:r/>
                               <w:r/>
-                              <w:r/>
-                              <w:r/>
-                              <w:r/>
-                              <w:r/>
-                              <w:r/>
-                              <w:r/>
+                            </w:p>
+                          </w:tc>
+                        </w:tr>
+                        <w:tr>
+                          <w:trPr>
+                            <w:trHeight w:val="448"/>
+                          </w:trPr>
+                          <w:tc>
+                            <w:tcPr>
+                              <w:tcBorders>
+                                <w:top w:val="single" w:color="808080" w:themeColor="background1" w:themeShade="80" w:sz="4" w:space="0"/>
+                                <w:left w:val="none" w:color="000000" w:sz="4" w:space="0"/>
+                                <w:bottom w:val="single" w:color="808080" w:themeColor="background1" w:themeShade="80" w:sz="4" w:space="0"/>
+                                <w:right w:val="none" w:color="000000" w:sz="4" w:space="0"/>
+                              </w:tcBorders>
+                              <w:tcW w:w="8362" w:type="dxa"/>
+                              <w:textDirection w:val="lrTb"/>
+                              <w:noWrap w:val="false"/>
+                            </w:tcPr>
+                            <w:p>
+                              <w:pPr>
+                                <w:pBdr/>
+                                <w:spacing/>
+                                <w:ind/>
+                                <w:rPr/>
+                              </w:pPr>
                               <w:r/>
                               <w:r/>
                             </w:p>
@@ -6385,12 +5897,32 @@
                               </w:pPr>
                               <w:r/>
                               <w:r/>
-                              <w:r/>
-                              <w:r/>
-                              <w:r/>
-                              <w:r/>
-                              <w:r/>
-                              <w:r/>
+                            </w:p>
+                          </w:tc>
+                        </w:tr>
+                        <w:tr>
+                          <w:trPr>
+                            <w:trHeight w:val="448"/>
+                          </w:trPr>
+                          <w:tc>
+                            <w:tcPr>
+                              <w:tcBorders>
+                                <w:top w:val="single" w:color="808080" w:themeColor="background1" w:themeShade="80" w:sz="4" w:space="0"/>
+                                <w:left w:val="none" w:color="000000" w:sz="4" w:space="0"/>
+                                <w:bottom w:val="single" w:color="808080" w:themeColor="background1" w:themeShade="80" w:sz="4" w:space="0"/>
+                                <w:right w:val="none" w:color="000000" w:sz="4" w:space="0"/>
+                              </w:tcBorders>
+                              <w:tcW w:w="8362" w:type="dxa"/>
+                              <w:textDirection w:val="lrTb"/>
+                              <w:noWrap w:val="false"/>
+                            </w:tcPr>
+                            <w:p>
+                              <w:pPr>
+                                <w:pBdr/>
+                                <w:spacing/>
+                                <w:ind/>
+                                <w:rPr/>
+                              </w:pPr>
                               <w:r/>
                               <w:r/>
                             </w:p>
@@ -6421,86 +5953,6 @@
                               </w:pPr>
                               <w:r/>
                               <w:r/>
-                              <w:r/>
-                              <w:r/>
-                              <w:r/>
-                              <w:r/>
-                              <w:r/>
-                              <w:r/>
-                              <w:r/>
-                              <w:r/>
-                            </w:p>
-                          </w:tc>
-                        </w:tr>
-                        <w:tr>
-                          <w:trPr>
-                            <w:trHeight w:val="448"/>
-                          </w:trPr>
-                          <w:tc>
-                            <w:tcPr>
-                              <w:tcBorders>
-                                <w:top w:val="single" w:color="808080" w:themeColor="background1" w:themeShade="80" w:sz="4" w:space="0"/>
-                                <w:left w:val="none" w:color="000000" w:sz="4" w:space="0"/>
-                                <w:bottom w:val="single" w:color="808080" w:themeColor="background1" w:themeShade="80" w:sz="4" w:space="0"/>
-                                <w:right w:val="none" w:color="000000" w:sz="4" w:space="0"/>
-                              </w:tcBorders>
-                              <w:tcW w:w="8362" w:type="dxa"/>
-                              <w:textDirection w:val="lrTb"/>
-                              <w:noWrap w:val="false"/>
-                            </w:tcPr>
-                            <w:p>
-                              <w:pPr>
-                                <w:pBdr/>
-                                <w:spacing/>
-                                <w:ind/>
-                                <w:rPr/>
-                              </w:pPr>
-                              <w:r/>
-                              <w:r/>
-                              <w:r/>
-                              <w:r/>
-                              <w:r/>
-                              <w:r/>
-                              <w:r/>
-                              <w:r/>
-                              <w:r/>
-                              <w:r/>
-                            </w:p>
-                          </w:tc>
-                        </w:tr>
-                        <w:tr>
-                          <w:trPr>
-                            <w:trHeight w:val="448"/>
-                          </w:trPr>
-                          <w:tc>
-                            <w:tcPr>
-                              <w:tcBorders>
-                                <w:top w:val="single" w:color="808080" w:themeColor="background1" w:themeShade="80" w:sz="4" w:space="0"/>
-                                <w:left w:val="none" w:color="000000" w:sz="4" w:space="0"/>
-                                <w:bottom w:val="single" w:color="808080" w:themeColor="background1" w:themeShade="80" w:sz="4" w:space="0"/>
-                                <w:right w:val="none" w:color="000000" w:sz="4" w:space="0"/>
-                              </w:tcBorders>
-                              <w:tcW w:w="8362" w:type="dxa"/>
-                              <w:textDirection w:val="lrTb"/>
-                              <w:noWrap w:val="false"/>
-                            </w:tcPr>
-                            <w:p>
-                              <w:pPr>
-                                <w:pBdr/>
-                                <w:spacing/>
-                                <w:ind/>
-                                <w:rPr/>
-                              </w:pPr>
-                              <w:r/>
-                              <w:r/>
-                              <w:r/>
-                              <w:r/>
-                              <w:r/>
-                              <w:r/>
-                              <w:r/>
-                              <w:r/>
-                              <w:r/>
-                              <w:r/>
                             </w:p>
                           </w:tc>
                         </w:tr>
@@ -6514,14 +5966,6 @@
                         </w:pPr>
                         <w:r/>
                         <w:r/>
-                        <w:r/>
-                        <w:r/>
-                        <w:r/>
-                        <w:r/>
-                        <w:r/>
-                        <w:r/>
-                        <w:r/>
-                        <w:r/>
                       </w:p>
                     </w:txbxContent>
                   </v:textbox>
@@ -6532,10 +5976,6 @@
         </mc:AlternateContent>
       </w:r>
       <w:r/>
-      <w:r/>
-      <w:r/>
-      <w:r/>
-      <w:r/>
     </w:p>
     <w:p>
       <w:pPr>
@@ -6544,9 +5984,6 @@
         <w:ind/>
         <w:rPr/>
       </w:pPr>
-      <w:r/>
-      <w:r/>
-      <w:r/>
       <w:r>
         <mc:AlternateContent>
           <mc:Choice Requires="wpg">
@@ -7198,6 +6635,14 @@
       </w:pPr>
       <w:r/>
       <w:r/>
+    </w:p>
+    <w:p>
+      <w:pPr>
+        <w:pBdr/>
+        <w:spacing/>
+        <w:ind/>
+        <w:rPr/>
+      </w:pPr>
       <w:r/>
       <w:r/>
     </w:p>
@@ -7208,21 +6653,6 @@
         <w:ind/>
         <w:rPr/>
       </w:pPr>
-      <w:r/>
-      <w:r/>
-      <w:r/>
-      <w:r/>
-    </w:p>
-    <w:p>
-      <w:pPr>
-        <w:pBdr/>
-        <w:spacing/>
-        <w:ind/>
-        <w:rPr/>
-      </w:pPr>
-      <w:r/>
-      <w:r/>
-      <w:r/>
       <w:r>
         <mc:AlternateContent>
           <mc:Choice Requires="wpg">
@@ -7310,6 +6740,14 @@
       </w:pPr>
       <w:r/>
       <w:r/>
+    </w:p>
+    <w:p>
+      <w:pPr>
+        <w:pBdr/>
+        <w:spacing/>
+        <w:ind/>
+        <w:rPr/>
+      </w:pPr>
       <w:r/>
       <w:r/>
     </w:p>
@@ -7320,19 +6758,6 @@
         <w:ind/>
         <w:rPr/>
       </w:pPr>
-      <w:r/>
-      <w:r/>
-      <w:r/>
-      <w:r/>
-    </w:p>
-    <w:p>
-      <w:pPr>
-        <w:pBdr/>
-        <w:spacing/>
-        <w:ind/>
-        <w:rPr/>
-      </w:pPr>
-      <w:r/>
       <w:r>
         <mc:AlternateContent>
           <mc:Choice Requires="wpg">
@@ -7408,10 +6833,6 @@
                                 <w:t xml:space="preserve">Inventory</w:t>
                               </w:r>
                               <w:r/>
-                              <w:r/>
-                              <w:r/>
-                              <w:r/>
-                              <w:r/>
                             </w:p>
                           </w:txbxContent>
                         </wps:txbx>
@@ -7471,8 +6892,60 @@
                                     </w:pPr>
                                     <w:r/>
                                     <w:r/>
+                                  </w:p>
+                                </w:tc>
+                              </w:tr>
+                              <w:tr>
+                                <w:trPr>
+                                  <w:trHeight w:val="448"/>
+                                </w:trPr>
+                                <w:tc>
+                                  <w:tcPr>
+                                    <w:tcBorders>
+                                      <w:top w:val="single" w:color="808080" w:themeColor="background1" w:themeShade="80" w:sz="4" w:space="0"/>
+                                      <w:left w:val="none" w:color="000000" w:sz="4" w:space="0"/>
+                                      <w:bottom w:val="single" w:color="808080" w:themeColor="background1" w:themeShade="80" w:sz="4" w:space="0"/>
+                                      <w:right w:val="none" w:color="000000" w:sz="4" w:space="0"/>
+                                    </w:tcBorders>
+                                    <w:tcW w:w="8362" w:type="dxa"/>
+                                    <w:textDirection w:val="lrTb"/>
+                                    <w:noWrap w:val="false"/>
+                                  </w:tcPr>
+                                  <w:p>
+                                    <w:pPr>
+                                      <w:pBdr/>
+                                      <w:spacing/>
+                                      <w:ind/>
+                                      <w:rPr/>
+                                    </w:pPr>
                                     <w:r/>
                                     <w:r/>
+                                  </w:p>
+                                </w:tc>
+                              </w:tr>
+                              <w:tr>
+                                <w:trPr>
+                                  <w:trHeight w:val="448"/>
+                                </w:trPr>
+                                <w:tc>
+                                  <w:tcPr>
+                                    <w:tcBorders>
+                                      <w:top w:val="single" w:color="808080" w:themeColor="background1" w:themeShade="80" w:sz="4" w:space="0"/>
+                                      <w:left w:val="none" w:color="000000" w:sz="4" w:space="0"/>
+                                      <w:bottom w:val="single" w:color="808080" w:themeColor="background1" w:themeShade="80" w:sz="4" w:space="0"/>
+                                      <w:right w:val="none" w:color="000000" w:sz="4" w:space="0"/>
+                                    </w:tcBorders>
+                                    <w:tcW w:w="8362" w:type="dxa"/>
+                                    <w:textDirection w:val="lrTb"/>
+                                    <w:noWrap w:val="false"/>
+                                  </w:tcPr>
+                                  <w:p>
+                                    <w:pPr>
+                                      <w:pBdr/>
+                                      <w:spacing/>
+                                      <w:ind w:right="0" w:firstLine="0" w:left="0"/>
+                                      <w:rPr/>
+                                    </w:pPr>
                                     <w:r/>
                                     <w:r/>
                                   </w:p>
@@ -7503,42 +6976,6 @@
                                     </w:pPr>
                                     <w:r/>
                                     <w:r/>
-                                    <w:r/>
-                                    <w:r/>
-                                    <w:r/>
-                                    <w:r/>
-                                  </w:p>
-                                </w:tc>
-                              </w:tr>
-                              <w:tr>
-                                <w:trPr>
-                                  <w:trHeight w:val="448"/>
-                                </w:trPr>
-                                <w:tc>
-                                  <w:tcPr>
-                                    <w:tcBorders>
-                                      <w:top w:val="single" w:color="808080" w:themeColor="background1" w:themeShade="80" w:sz="4" w:space="0"/>
-                                      <w:left w:val="none" w:color="000000" w:sz="4" w:space="0"/>
-                                      <w:bottom w:val="single" w:color="808080" w:themeColor="background1" w:themeShade="80" w:sz="4" w:space="0"/>
-                                      <w:right w:val="none" w:color="000000" w:sz="4" w:space="0"/>
-                                    </w:tcBorders>
-                                    <w:tcW w:w="8362" w:type="dxa"/>
-                                    <w:textDirection w:val="lrTb"/>
-                                    <w:noWrap w:val="false"/>
-                                  </w:tcPr>
-                                  <w:p>
-                                    <w:pPr>
-                                      <w:pBdr/>
-                                      <w:spacing/>
-                                      <w:ind w:right="0" w:firstLine="0" w:left="0"/>
-                                      <w:rPr/>
-                                    </w:pPr>
-                                    <w:r/>
-                                    <w:r/>
-                                    <w:r/>
-                                    <w:r/>
-                                    <w:r/>
-                                    <w:r/>
                                   </w:p>
                                 </w:tc>
                               </w:tr>
@@ -7567,42 +7004,6 @@
                                     </w:pPr>
                                     <w:r/>
                                     <w:r/>
-                                    <w:r/>
-                                    <w:r/>
-                                    <w:r/>
-                                    <w:r/>
-                                  </w:p>
-                                </w:tc>
-                              </w:tr>
-                              <w:tr>
-                                <w:trPr>
-                                  <w:trHeight w:val="448"/>
-                                </w:trPr>
-                                <w:tc>
-                                  <w:tcPr>
-                                    <w:tcBorders>
-                                      <w:top w:val="single" w:color="808080" w:themeColor="background1" w:themeShade="80" w:sz="4" w:space="0"/>
-                                      <w:left w:val="none" w:color="000000" w:sz="4" w:space="0"/>
-                                      <w:bottom w:val="single" w:color="808080" w:themeColor="background1" w:themeShade="80" w:sz="4" w:space="0"/>
-                                      <w:right w:val="none" w:color="000000" w:sz="4" w:space="0"/>
-                                    </w:tcBorders>
-                                    <w:tcW w:w="8362" w:type="dxa"/>
-                                    <w:textDirection w:val="lrTb"/>
-                                    <w:noWrap w:val="false"/>
-                                  </w:tcPr>
-                                  <w:p>
-                                    <w:pPr>
-                                      <w:pBdr/>
-                                      <w:spacing/>
-                                      <w:ind/>
-                                      <w:rPr/>
-                                    </w:pPr>
-                                    <w:r/>
-                                    <w:r/>
-                                    <w:r/>
-                                    <w:r/>
-                                    <w:r/>
-                                    <w:r/>
                                   </w:p>
                                 </w:tc>
                               </w:tr>
@@ -7614,10 +7015,6 @@
                                 <w:ind/>
                                 <w:rPr/>
                               </w:pPr>
-                              <w:r/>
-                              <w:r/>
-                              <w:r/>
-                              <w:r/>
                               <w:r/>
                               <w:r/>
                             </w:p>
@@ -7665,10 +7062,6 @@
                           <w:t xml:space="preserve">Inventory</w:t>
                         </w:r>
                         <w:r/>
-                        <w:r/>
-                        <w:r/>
-                        <w:r/>
-                        <w:r/>
                       </w:p>
                     </w:txbxContent>
                   </v:textbox>
@@ -7712,8 +7105,60 @@
                               </w:pPr>
                               <w:r/>
                               <w:r/>
+                            </w:p>
+                          </w:tc>
+                        </w:tr>
+                        <w:tr>
+                          <w:trPr>
+                            <w:trHeight w:val="448"/>
+                          </w:trPr>
+                          <w:tc>
+                            <w:tcPr>
+                              <w:tcBorders>
+                                <w:top w:val="single" w:color="808080" w:themeColor="background1" w:themeShade="80" w:sz="4" w:space="0"/>
+                                <w:left w:val="none" w:color="000000" w:sz="4" w:space="0"/>
+                                <w:bottom w:val="single" w:color="808080" w:themeColor="background1" w:themeShade="80" w:sz="4" w:space="0"/>
+                                <w:right w:val="none" w:color="000000" w:sz="4" w:space="0"/>
+                              </w:tcBorders>
+                              <w:tcW w:w="8362" w:type="dxa"/>
+                              <w:textDirection w:val="lrTb"/>
+                              <w:noWrap w:val="false"/>
+                            </w:tcPr>
+                            <w:p>
+                              <w:pPr>
+                                <w:pBdr/>
+                                <w:spacing/>
+                                <w:ind/>
+                                <w:rPr/>
+                              </w:pPr>
                               <w:r/>
                               <w:r/>
+                            </w:p>
+                          </w:tc>
+                        </w:tr>
+                        <w:tr>
+                          <w:trPr>
+                            <w:trHeight w:val="448"/>
+                          </w:trPr>
+                          <w:tc>
+                            <w:tcPr>
+                              <w:tcBorders>
+                                <w:top w:val="single" w:color="808080" w:themeColor="background1" w:themeShade="80" w:sz="4" w:space="0"/>
+                                <w:left w:val="none" w:color="000000" w:sz="4" w:space="0"/>
+                                <w:bottom w:val="single" w:color="808080" w:themeColor="background1" w:themeShade="80" w:sz="4" w:space="0"/>
+                                <w:right w:val="none" w:color="000000" w:sz="4" w:space="0"/>
+                              </w:tcBorders>
+                              <w:tcW w:w="8362" w:type="dxa"/>
+                              <w:textDirection w:val="lrTb"/>
+                              <w:noWrap w:val="false"/>
+                            </w:tcPr>
+                            <w:p>
+                              <w:pPr>
+                                <w:pBdr/>
+                                <w:spacing/>
+                                <w:ind w:right="0" w:firstLine="0" w:left="0"/>
+                                <w:rPr/>
+                              </w:pPr>
                               <w:r/>
                               <w:r/>
                             </w:p>
@@ -7744,42 +7189,6 @@
                               </w:pPr>
                               <w:r/>
                               <w:r/>
-                              <w:r/>
-                              <w:r/>
-                              <w:r/>
-                              <w:r/>
-                            </w:p>
-                          </w:tc>
-                        </w:tr>
-                        <w:tr>
-                          <w:trPr>
-                            <w:trHeight w:val="448"/>
-                          </w:trPr>
-                          <w:tc>
-                            <w:tcPr>
-                              <w:tcBorders>
-                                <w:top w:val="single" w:color="808080" w:themeColor="background1" w:themeShade="80" w:sz="4" w:space="0"/>
-                                <w:left w:val="none" w:color="000000" w:sz="4" w:space="0"/>
-                                <w:bottom w:val="single" w:color="808080" w:themeColor="background1" w:themeShade="80" w:sz="4" w:space="0"/>
-                                <w:right w:val="none" w:color="000000" w:sz="4" w:space="0"/>
-                              </w:tcBorders>
-                              <w:tcW w:w="8362" w:type="dxa"/>
-                              <w:textDirection w:val="lrTb"/>
-                              <w:noWrap w:val="false"/>
-                            </w:tcPr>
-                            <w:p>
-                              <w:pPr>
-                                <w:pBdr/>
-                                <w:spacing/>
-                                <w:ind w:right="0" w:firstLine="0" w:left="0"/>
-                                <w:rPr/>
-                              </w:pPr>
-                              <w:r/>
-                              <w:r/>
-                              <w:r/>
-                              <w:r/>
-                              <w:r/>
-                              <w:r/>
                             </w:p>
                           </w:tc>
                         </w:tr>
@@ -7808,42 +7217,6 @@
                               </w:pPr>
                               <w:r/>
                               <w:r/>
-                              <w:r/>
-                              <w:r/>
-                              <w:r/>
-                              <w:r/>
-                            </w:p>
-                          </w:tc>
-                        </w:tr>
-                        <w:tr>
-                          <w:trPr>
-                            <w:trHeight w:val="448"/>
-                          </w:trPr>
-                          <w:tc>
-                            <w:tcPr>
-                              <w:tcBorders>
-                                <w:top w:val="single" w:color="808080" w:themeColor="background1" w:themeShade="80" w:sz="4" w:space="0"/>
-                                <w:left w:val="none" w:color="000000" w:sz="4" w:space="0"/>
-                                <w:bottom w:val="single" w:color="808080" w:themeColor="background1" w:themeShade="80" w:sz="4" w:space="0"/>
-                                <w:right w:val="none" w:color="000000" w:sz="4" w:space="0"/>
-                              </w:tcBorders>
-                              <w:tcW w:w="8362" w:type="dxa"/>
-                              <w:textDirection w:val="lrTb"/>
-                              <w:noWrap w:val="false"/>
-                            </w:tcPr>
-                            <w:p>
-                              <w:pPr>
-                                <w:pBdr/>
-                                <w:spacing/>
-                                <w:ind/>
-                                <w:rPr/>
-                              </w:pPr>
-                              <w:r/>
-                              <w:r/>
-                              <w:r/>
-                              <w:r/>
-                              <w:r/>
-                              <w:r/>
                             </w:p>
                           </w:tc>
                         </w:tr>
@@ -7855,10 +7228,6 @@
                           <w:ind/>
                           <w:rPr/>
                         </w:pPr>
-                        <w:r/>
-                        <w:r/>
-                        <w:r/>
-                        <w:r/>
                         <w:r/>
                         <w:r/>
                       </w:p>
@@ -7907,7 +7276,7 @@
                       <pic:spPr bwMode="auto">
                         <a:xfrm rot="0" flipH="0" flipV="0">
                           <a:off x="0" y="0"/>
-                          <a:ext cx="7743825" cy="10708733"/>
+                          <a:ext cx="7743825" cy="10708732"/>
                         </a:xfrm>
                         <a:prstGeom prst="rect">
                           <a:avLst/>
@@ -7959,12 +7328,6 @@
           <w:highlight w:val="none"/>
         </w:rPr>
       </w:pPr>
-      <w:r>
-        <w:rPr>
-          <w:highlight w:val="none"/>
-        </w:rPr>
-      </w:r>
-      <w:r/>
       <w:r>
         <w:rPr>
           <w:highlight w:val="none"/>
@@ -8070,8 +7433,6 @@
                                 <w:t xml:space="preserve">Notes</w:t>
                               </w:r>
                               <w:r/>
-                              <w:r/>
-                              <w:r/>
                             </w:p>
                           </w:txbxContent>
                         </wps:txbx>
@@ -8131,6 +7492,32 @@
                                     </w:pPr>
                                     <w:r/>
                                     <w:r/>
+                                  </w:p>
+                                </w:tc>
+                              </w:tr>
+                              <w:tr>
+                                <w:trPr>
+                                  <w:trHeight w:val="448"/>
+                                </w:trPr>
+                                <w:tc>
+                                  <w:tcPr>
+                                    <w:tcBorders>
+                                      <w:top w:val="single" w:color="808080" w:themeColor="background1" w:themeShade="80" w:sz="4" w:space="0"/>
+                                      <w:left w:val="none" w:color="000000" w:sz="4" w:space="0"/>
+                                      <w:bottom w:val="single" w:color="808080" w:themeColor="background1" w:themeShade="80" w:sz="4" w:space="0"/>
+                                      <w:right w:val="none" w:color="000000" w:sz="4" w:space="0"/>
+                                    </w:tcBorders>
+                                    <w:tcW w:w="8362" w:type="dxa"/>
+                                    <w:textDirection w:val="lrTb"/>
+                                    <w:noWrap w:val="false"/>
+                                  </w:tcPr>
+                                  <w:p>
+                                    <w:pPr>
+                                      <w:pBdr/>
+                                      <w:spacing/>
+                                      <w:ind/>
+                                      <w:rPr/>
+                                    </w:pPr>
                                     <w:r/>
                                     <w:r/>
                                   </w:p>
@@ -8161,6 +7548,32 @@
                                     </w:pPr>
                                     <w:r/>
                                     <w:r/>
+                                  </w:p>
+                                </w:tc>
+                              </w:tr>
+                              <w:tr>
+                                <w:trPr>
+                                  <w:trHeight w:val="448"/>
+                                </w:trPr>
+                                <w:tc>
+                                  <w:tcPr>
+                                    <w:tcBorders>
+                                      <w:top w:val="single" w:color="808080" w:themeColor="background1" w:themeShade="80" w:sz="4" w:space="0"/>
+                                      <w:left w:val="none" w:color="000000" w:sz="4" w:space="0"/>
+                                      <w:bottom w:val="single" w:color="808080" w:themeColor="background1" w:themeShade="80" w:sz="4" w:space="0"/>
+                                      <w:right w:val="none" w:color="000000" w:sz="4" w:space="0"/>
+                                    </w:tcBorders>
+                                    <w:tcW w:w="8362" w:type="dxa"/>
+                                    <w:textDirection w:val="lrTb"/>
+                                    <w:noWrap w:val="false"/>
+                                  </w:tcPr>
+                                  <w:p>
+                                    <w:pPr>
+                                      <w:pBdr/>
+                                      <w:spacing/>
+                                      <w:ind/>
+                                      <w:rPr/>
+                                    </w:pPr>
                                     <w:r/>
                                     <w:r/>
                                   </w:p>
@@ -8191,68 +7604,6 @@
                                     </w:pPr>
                                     <w:r/>
                                     <w:r/>
-                                    <w:r/>
-                                    <w:r/>
-                                  </w:p>
-                                </w:tc>
-                              </w:tr>
-                              <w:tr>
-                                <w:trPr>
-                                  <w:trHeight w:val="448"/>
-                                </w:trPr>
-                                <w:tc>
-                                  <w:tcPr>
-                                    <w:tcBorders>
-                                      <w:top w:val="single" w:color="808080" w:themeColor="background1" w:themeShade="80" w:sz="4" w:space="0"/>
-                                      <w:left w:val="none" w:color="000000" w:sz="4" w:space="0"/>
-                                      <w:bottom w:val="single" w:color="808080" w:themeColor="background1" w:themeShade="80" w:sz="4" w:space="0"/>
-                                      <w:right w:val="none" w:color="000000" w:sz="4" w:space="0"/>
-                                    </w:tcBorders>
-                                    <w:tcW w:w="8362" w:type="dxa"/>
-                                    <w:textDirection w:val="lrTb"/>
-                                    <w:noWrap w:val="false"/>
-                                  </w:tcPr>
-                                  <w:p>
-                                    <w:pPr>
-                                      <w:pBdr/>
-                                      <w:spacing/>
-                                      <w:ind/>
-                                      <w:rPr/>
-                                    </w:pPr>
-                                    <w:r/>
-                                    <w:r/>
-                                    <w:r/>
-                                    <w:r/>
-                                  </w:p>
-                                </w:tc>
-                              </w:tr>
-                              <w:tr>
-                                <w:trPr>
-                                  <w:trHeight w:val="448"/>
-                                </w:trPr>
-                                <w:tc>
-                                  <w:tcPr>
-                                    <w:tcBorders>
-                                      <w:top w:val="single" w:color="808080" w:themeColor="background1" w:themeShade="80" w:sz="4" w:space="0"/>
-                                      <w:left w:val="none" w:color="000000" w:sz="4" w:space="0"/>
-                                      <w:bottom w:val="single" w:color="808080" w:themeColor="background1" w:themeShade="80" w:sz="4" w:space="0"/>
-                                      <w:right w:val="none" w:color="000000" w:sz="4" w:space="0"/>
-                                    </w:tcBorders>
-                                    <w:tcW w:w="8362" w:type="dxa"/>
-                                    <w:textDirection w:val="lrTb"/>
-                                    <w:noWrap w:val="false"/>
-                                  </w:tcPr>
-                                  <w:p>
-                                    <w:pPr>
-                                      <w:pBdr/>
-                                      <w:spacing/>
-                                      <w:ind/>
-                                      <w:rPr/>
-                                    </w:pPr>
-                                    <w:r/>
-                                    <w:r/>
-                                    <w:r/>
-                                    <w:r/>
                                   </w:p>
                                 </w:tc>
                               </w:tr>
@@ -8264,8 +7615,6 @@
                                 <w:ind/>
                                 <w:rPr/>
                               </w:pPr>
-                              <w:r/>
-                              <w:r/>
                               <w:r/>
                               <w:r/>
                             </w:p>
@@ -8313,8 +7662,6 @@
                           <w:t xml:space="preserve">Notes</w:t>
                         </w:r>
                         <w:r/>
-                        <w:r/>
-                        <w:r/>
                       </w:p>
                     </w:txbxContent>
                   </v:textbox>
@@ -8358,6 +7705,32 @@
                               </w:pPr>
                               <w:r/>
                               <w:r/>
+                            </w:p>
+                          </w:tc>
+                        </w:tr>
+                        <w:tr>
+                          <w:trPr>
+                            <w:trHeight w:val="448"/>
+                          </w:trPr>
+                          <w:tc>
+                            <w:tcPr>
+                              <w:tcBorders>
+                                <w:top w:val="single" w:color="808080" w:themeColor="background1" w:themeShade="80" w:sz="4" w:space="0"/>
+                                <w:left w:val="none" w:color="000000" w:sz="4" w:space="0"/>
+                                <w:bottom w:val="single" w:color="808080" w:themeColor="background1" w:themeShade="80" w:sz="4" w:space="0"/>
+                                <w:right w:val="none" w:color="000000" w:sz="4" w:space="0"/>
+                              </w:tcBorders>
+                              <w:tcW w:w="8362" w:type="dxa"/>
+                              <w:textDirection w:val="lrTb"/>
+                              <w:noWrap w:val="false"/>
+                            </w:tcPr>
+                            <w:p>
+                              <w:pPr>
+                                <w:pBdr/>
+                                <w:spacing/>
+                                <w:ind/>
+                                <w:rPr/>
+                              </w:pPr>
                               <w:r/>
                               <w:r/>
                             </w:p>
@@ -8388,6 +7761,32 @@
                               </w:pPr>
                               <w:r/>
                               <w:r/>
+                            </w:p>
+                          </w:tc>
+                        </w:tr>
+                        <w:tr>
+                          <w:trPr>
+                            <w:trHeight w:val="448"/>
+                          </w:trPr>
+                          <w:tc>
+                            <w:tcPr>
+                              <w:tcBorders>
+                                <w:top w:val="single" w:color="808080" w:themeColor="background1" w:themeShade="80" w:sz="4" w:space="0"/>
+                                <w:left w:val="none" w:color="000000" w:sz="4" w:space="0"/>
+                                <w:bottom w:val="single" w:color="808080" w:themeColor="background1" w:themeShade="80" w:sz="4" w:space="0"/>
+                                <w:right w:val="none" w:color="000000" w:sz="4" w:space="0"/>
+                              </w:tcBorders>
+                              <w:tcW w:w="8362" w:type="dxa"/>
+                              <w:textDirection w:val="lrTb"/>
+                              <w:noWrap w:val="false"/>
+                            </w:tcPr>
+                            <w:p>
+                              <w:pPr>
+                                <w:pBdr/>
+                                <w:spacing/>
+                                <w:ind/>
+                                <w:rPr/>
+                              </w:pPr>
                               <w:r/>
                               <w:r/>
                             </w:p>
@@ -8418,68 +7817,6 @@
                               </w:pPr>
                               <w:r/>
                               <w:r/>
-                              <w:r/>
-                              <w:r/>
-                            </w:p>
-                          </w:tc>
-                        </w:tr>
-                        <w:tr>
-                          <w:trPr>
-                            <w:trHeight w:val="448"/>
-                          </w:trPr>
-                          <w:tc>
-                            <w:tcPr>
-                              <w:tcBorders>
-                                <w:top w:val="single" w:color="808080" w:themeColor="background1" w:themeShade="80" w:sz="4" w:space="0"/>
-                                <w:left w:val="none" w:color="000000" w:sz="4" w:space="0"/>
-                                <w:bottom w:val="single" w:color="808080" w:themeColor="background1" w:themeShade="80" w:sz="4" w:space="0"/>
-                                <w:right w:val="none" w:color="000000" w:sz="4" w:space="0"/>
-                              </w:tcBorders>
-                              <w:tcW w:w="8362" w:type="dxa"/>
-                              <w:textDirection w:val="lrTb"/>
-                              <w:noWrap w:val="false"/>
-                            </w:tcPr>
-                            <w:p>
-                              <w:pPr>
-                                <w:pBdr/>
-                                <w:spacing/>
-                                <w:ind/>
-                                <w:rPr/>
-                              </w:pPr>
-                              <w:r/>
-                              <w:r/>
-                              <w:r/>
-                              <w:r/>
-                            </w:p>
-                          </w:tc>
-                        </w:tr>
-                        <w:tr>
-                          <w:trPr>
-                            <w:trHeight w:val="448"/>
-                          </w:trPr>
-                          <w:tc>
-                            <w:tcPr>
-                              <w:tcBorders>
-                                <w:top w:val="single" w:color="808080" w:themeColor="background1" w:themeShade="80" w:sz="4" w:space="0"/>
-                                <w:left w:val="none" w:color="000000" w:sz="4" w:space="0"/>
-                                <w:bottom w:val="single" w:color="808080" w:themeColor="background1" w:themeShade="80" w:sz="4" w:space="0"/>
-                                <w:right w:val="none" w:color="000000" w:sz="4" w:space="0"/>
-                              </w:tcBorders>
-                              <w:tcW w:w="8362" w:type="dxa"/>
-                              <w:textDirection w:val="lrTb"/>
-                              <w:noWrap w:val="false"/>
-                            </w:tcPr>
-                            <w:p>
-                              <w:pPr>
-                                <w:pBdr/>
-                                <w:spacing/>
-                                <w:ind/>
-                                <w:rPr/>
-                              </w:pPr>
-                              <w:r/>
-                              <w:r/>
-                              <w:r/>
-                              <w:r/>
                             </w:p>
                           </w:tc>
                         </w:tr>
@@ -8493,8 +7830,6 @@
                         </w:pPr>
                         <w:r/>
                         <w:r/>
-                        <w:r/>
-                        <w:r/>
                       </w:p>
                     </w:txbxContent>
                   </v:textbox>
@@ -8504,12 +7839,6 @@
           </mc:Fallback>
         </mc:AlternateContent>
       </w:r>
-      <w:r>
-        <w:rPr>
-          <w:highlight w:val="none"/>
-        </w:rPr>
-      </w:r>
-      <w:r/>
       <w:r>
         <w:rPr>
           <w:highlight w:val="none"/>
@@ -8569,7 +7898,7 @@
                         <wps:spPr bwMode="auto">
                           <a:xfrm rot="0" flipH="0" flipV="0">
                             <a:off x="0" y="0"/>
-                            <a:ext cx="7600950" cy="676813"/>
+                            <a:ext cx="7600950" cy="676812"/>
                           </a:xfrm>
                           <a:prstGeom prst="rect">
                             <a:avLst/>
@@ -8631,21 +7960,21 @@
                       <wpg:grpSp>
                         <wpg:cNvGrpSpPr/>
                         <wpg:grpSpPr bwMode="auto">
-                          <a:xfrm>
-                            <a:off x="1047749" y="676274"/>
-                            <a:ext cx="5591173" cy="368886"/>
+                          <a:xfrm flipH="0" flipV="0">
+                            <a:off x="1047748" y="676273"/>
+                            <a:ext cx="5591172" cy="368885"/>
                             <a:chOff x="0" y="0"/>
-                            <a:chExt cx="5591173" cy="368886"/>
+                            <a:chExt cx="5591172" cy="368885"/>
                           </a:xfrm>
                         </wpg:grpSpPr>
                         <wpg:grpSp>
                           <wpg:cNvGrpSpPr/>
                           <wpg:grpSpPr bwMode="auto">
-                            <a:xfrm>
+                            <a:xfrm flipH="0" flipV="0">
                               <a:off x="0" y="0"/>
-                              <a:ext cx="5591173" cy="368886"/>
+                              <a:ext cx="5591172" cy="368885"/>
                               <a:chOff x="0" y="0"/>
-                              <a:chExt cx="5591173" cy="368886"/>
+                              <a:chExt cx="5591172" cy="368885"/>
                             </a:xfrm>
                           </wpg:grpSpPr>
                           <wps:wsp>
@@ -8654,7 +7983,7 @@
                             <wps:spPr bwMode="auto">
                               <a:xfrm rot="0" flipH="0" flipV="1">
                                 <a:off x="0" y="0"/>
-                                <a:ext cx="5591173" cy="0"/>
+                                <a:ext cx="5591172" cy="0"/>
                               </a:xfrm>
                               <a:prstGeom prst="line">
                                 <a:avLst/>
@@ -8694,8 +8023,8 @@
                             <wps:cNvSpPr/>
                             <wps:spPr bwMode="auto">
                               <a:xfrm rot="0" flipH="0" flipV="1">
-                                <a:off x="0" y="368886"/>
-                                <a:ext cx="5591173" cy="0"/>
+                                <a:off x="0" y="368885"/>
+                                <a:ext cx="5591172" cy="0"/>
                               </a:xfrm>
                               <a:prstGeom prst="line">
                                 <a:avLst/>
@@ -8736,8 +8065,8 @@
                           <wps:cNvSpPr txBox="1"/>
                           <wps:spPr bwMode="auto">
                             <a:xfrm rot="0" flipH="0" flipV="0">
-                              <a:off x="50458" y="67213"/>
-                              <a:ext cx="1102063" cy="247648"/>
+                              <a:off x="50457" y="67212"/>
+                              <a:ext cx="1102062" cy="247647"/>
                             </a:xfrm>
                             <a:prstGeom prst="rect">
                               <a:avLst/>
@@ -9138,7 +8467,6 @@
                                   <w:t xml:space="preserve">Attributes</w:t>
                                 </w:r>
                                 <w:r/>
-                                <w:r/>
                               </w:p>
                             </w:txbxContent>
                           </wps:txbx>
@@ -9199,7 +8527,6 @@
                                     </w:pPr>
                                     <w:r/>
                                     <w:r/>
-                                    <w:r/>
                                   </w:p>
                                 </w:tc>
                               </w:tr>
@@ -9226,7 +8553,6 @@
                                       <w:ind/>
                                       <w:rPr/>
                                     </w:pPr>
-                                    <w:r/>
                                     <w:r/>
                                     <w:r/>
                                   </w:p>
@@ -9257,7 +8583,6 @@
                                     </w:pPr>
                                     <w:r/>
                                     <w:r/>
-                                    <w:r/>
                                   </w:p>
                                 </w:tc>
                               </w:tr>
@@ -9284,7 +8609,6 @@
                                       <w:ind/>
                                       <w:rPr/>
                                     </w:pPr>
-                                    <w:r/>
                                     <w:r/>
                                     <w:r/>
                                   </w:p>
@@ -9315,7 +8639,6 @@
                                     </w:pPr>
                                     <w:r/>
                                     <w:r/>
-                                    <w:r/>
                                   </w:p>
                                 </w:tc>
                               </w:tr>
@@ -9327,7 +8650,6 @@
                                 <w:ind/>
                                 <w:rPr/>
                               </w:pPr>
-                              <w:r/>
                               <w:r/>
                               <w:r/>
                             </w:p>
@@ -9383,7 +8705,6 @@
                             <w:t xml:space="preserve">Attributes</w:t>
                           </w:r>
                           <w:r/>
-                          <w:r/>
                         </w:p>
                       </w:txbxContent>
                     </v:textbox>
@@ -9428,7 +8749,6 @@
                               </w:pPr>
                               <w:r/>
                               <w:r/>
-                              <w:r/>
                             </w:p>
                           </w:tc>
                         </w:tr>
@@ -9455,7 +8775,6 @@
                                 <w:ind/>
                                 <w:rPr/>
                               </w:pPr>
-                              <w:r/>
                               <w:r/>
                               <w:r/>
                             </w:p>
@@ -9486,7 +8805,6 @@
                               </w:pPr>
                               <w:r/>
                               <w:r/>
-                              <w:r/>
                             </w:p>
                           </w:tc>
                         </w:tr>
@@ -9513,7 +8831,6 @@
                                 <w:ind/>
                                 <w:rPr/>
                               </w:pPr>
-                              <w:r/>
                               <w:r/>
                               <w:r/>
                             </w:p>
@@ -9544,7 +8861,6 @@
                               </w:pPr>
                               <w:r/>
                               <w:r/>
-                              <w:r/>
                             </w:p>
                           </w:tc>
                         </w:tr>
@@ -9558,7 +8874,6 @@
                         </w:pPr>
                         <w:r/>
                         <w:r/>
-                        <w:r/>
                       </w:p>
                     </w:txbxContent>
                   </v:textbox>
@@ -9568,7 +8883,6 @@
           </mc:Fallback>
         </mc:AlternateContent>
       </w:r>
-      <w:r/>
       <w:r/>
     </w:p>
     <w:p>
@@ -10193,8 +9507,6 @@
         <w:ind w:right="0" w:firstLine="0" w:left="0"/>
         <w:rPr/>
       </w:pPr>
-      <w:r/>
-      <w:r/>
       <w:r>
         <mc:AlternateContent>
           <mc:Choice Requires="wpg">
@@ -10232,7 +9544,7 @@
                       <pic:spPr bwMode="auto">
                         <a:xfrm rot="0" flipH="0" flipV="0">
                           <a:off x="0" y="0"/>
-                          <a:ext cx="7743825" cy="10708733"/>
+                          <a:ext cx="7743825" cy="10708732"/>
                         </a:xfrm>
                         <a:prstGeom prst="rect">
                           <a:avLst/>
@@ -10364,9 +9676,6 @@
                                 <w:t xml:space="preserve">Description</w:t>
                               </w:r>
                               <w:r/>
-                              <w:r/>
-                              <w:r/>
-                              <w:r/>
                             </w:p>
                           </w:txbxContent>
                         </wps:txbx>
@@ -10426,7 +9735,32 @@
                                     </w:pPr>
                                     <w:r/>
                                     <w:r/>
-                                    <w:r/>
+                                  </w:p>
+                                </w:tc>
+                              </w:tr>
+                              <w:tr>
+                                <w:trPr>
+                                  <w:trHeight w:val="448"/>
+                                </w:trPr>
+                                <w:tc>
+                                  <w:tcPr>
+                                    <w:tcBorders>
+                                      <w:top w:val="single" w:color="808080" w:themeColor="background1" w:themeShade="80" w:sz="4" w:space="0"/>
+                                      <w:left w:val="none" w:color="000000" w:sz="4" w:space="0"/>
+                                      <w:bottom w:val="single" w:color="808080" w:themeColor="background1" w:themeShade="80" w:sz="4" w:space="0"/>
+                                      <w:right w:val="none" w:color="000000" w:sz="4" w:space="0"/>
+                                    </w:tcBorders>
+                                    <w:tcW w:w="8362" w:type="dxa"/>
+                                    <w:textDirection w:val="lrTb"/>
+                                    <w:noWrap w:val="false"/>
+                                  </w:tcPr>
+                                  <w:p>
+                                    <w:pPr>
+                                      <w:pBdr/>
+                                      <w:spacing/>
+                                      <w:ind/>
+                                      <w:rPr/>
+                                    </w:pPr>
                                     <w:r/>
                                     <w:r/>
                                   </w:p>
@@ -10457,7 +9791,32 @@
                                     </w:pPr>
                                     <w:r/>
                                     <w:r/>
-                                    <w:r/>
+                                  </w:p>
+                                </w:tc>
+                              </w:tr>
+                              <w:tr>
+                                <w:trPr>
+                                  <w:trHeight w:val="448"/>
+                                </w:trPr>
+                                <w:tc>
+                                  <w:tcPr>
+                                    <w:tcBorders>
+                                      <w:top w:val="single" w:color="808080" w:themeColor="background1" w:themeShade="80" w:sz="4" w:space="0"/>
+                                      <w:left w:val="none" w:color="000000" w:sz="4" w:space="0"/>
+                                      <w:bottom w:val="single" w:color="808080" w:themeColor="background1" w:themeShade="80" w:sz="4" w:space="0"/>
+                                      <w:right w:val="none" w:color="000000" w:sz="4" w:space="0"/>
+                                    </w:tcBorders>
+                                    <w:tcW w:w="8362" w:type="dxa"/>
+                                    <w:textDirection w:val="lrTb"/>
+                                    <w:noWrap w:val="false"/>
+                                  </w:tcPr>
+                                  <w:p>
+                                    <w:pPr>
+                                      <w:pBdr/>
+                                      <w:spacing/>
+                                      <w:ind/>
+                                      <w:rPr/>
+                                    </w:pPr>
                                     <w:r/>
                                     <w:r/>
                                   </w:p>
@@ -10488,71 +9847,6 @@
                                     </w:pPr>
                                     <w:r/>
                                     <w:r/>
-                                    <w:r/>
-                                    <w:r/>
-                                    <w:r/>
-                                  </w:p>
-                                </w:tc>
-                              </w:tr>
-                              <w:tr>
-                                <w:trPr>
-                                  <w:trHeight w:val="448"/>
-                                </w:trPr>
-                                <w:tc>
-                                  <w:tcPr>
-                                    <w:tcBorders>
-                                      <w:top w:val="single" w:color="808080" w:themeColor="background1" w:themeShade="80" w:sz="4" w:space="0"/>
-                                      <w:left w:val="none" w:color="000000" w:sz="4" w:space="0"/>
-                                      <w:bottom w:val="single" w:color="808080" w:themeColor="background1" w:themeShade="80" w:sz="4" w:space="0"/>
-                                      <w:right w:val="none" w:color="000000" w:sz="4" w:space="0"/>
-                                    </w:tcBorders>
-                                    <w:tcW w:w="8362" w:type="dxa"/>
-                                    <w:textDirection w:val="lrTb"/>
-                                    <w:noWrap w:val="false"/>
-                                  </w:tcPr>
-                                  <w:p>
-                                    <w:pPr>
-                                      <w:pBdr/>
-                                      <w:spacing/>
-                                      <w:ind/>
-                                      <w:rPr/>
-                                    </w:pPr>
-                                    <w:r/>
-                                    <w:r/>
-                                    <w:r/>
-                                    <w:r/>
-                                    <w:r/>
-                                  </w:p>
-                                </w:tc>
-                              </w:tr>
-                              <w:tr>
-                                <w:trPr>
-                                  <w:trHeight w:val="448"/>
-                                </w:trPr>
-                                <w:tc>
-                                  <w:tcPr>
-                                    <w:tcBorders>
-                                      <w:top w:val="single" w:color="808080" w:themeColor="background1" w:themeShade="80" w:sz="4" w:space="0"/>
-                                      <w:left w:val="none" w:color="000000" w:sz="4" w:space="0"/>
-                                      <w:bottom w:val="single" w:color="808080" w:themeColor="background1" w:themeShade="80" w:sz="4" w:space="0"/>
-                                      <w:right w:val="none" w:color="000000" w:sz="4" w:space="0"/>
-                                    </w:tcBorders>
-                                    <w:tcW w:w="8362" w:type="dxa"/>
-                                    <w:textDirection w:val="lrTb"/>
-                                    <w:noWrap w:val="false"/>
-                                  </w:tcPr>
-                                  <w:p>
-                                    <w:pPr>
-                                      <w:pBdr/>
-                                      <w:spacing/>
-                                      <w:ind/>
-                                      <w:rPr/>
-                                    </w:pPr>
-                                    <w:r/>
-                                    <w:r/>
-                                    <w:r/>
-                                    <w:r/>
-                                    <w:r/>
                                   </w:p>
                                 </w:tc>
                               </w:tr>
@@ -10564,9 +9858,6 @@
                                 <w:ind/>
                                 <w:rPr/>
                               </w:pPr>
-                              <w:r/>
-                              <w:r/>
-                              <w:r/>
                               <w:r/>
                               <w:r/>
                             </w:p>
@@ -10614,9 +9905,6 @@
                           <w:t xml:space="preserve">Description</w:t>
                         </w:r>
                         <w:r/>
-                        <w:r/>
-                        <w:r/>
-                        <w:r/>
                       </w:p>
                     </w:txbxContent>
                   </v:textbox>
@@ -10660,7 +9948,32 @@
                               </w:pPr>
                               <w:r/>
                               <w:r/>
-                              <w:r/>
+                            </w:p>
+                          </w:tc>
+                        </w:tr>
+                        <w:tr>
+                          <w:trPr>
+                            <w:trHeight w:val="448"/>
+                          </w:trPr>
+                          <w:tc>
+                            <w:tcPr>
+                              <w:tcBorders>
+                                <w:top w:val="single" w:color="808080" w:themeColor="background1" w:themeShade="80" w:sz="4" w:space="0"/>
+                                <w:left w:val="none" w:color="000000" w:sz="4" w:space="0"/>
+                                <w:bottom w:val="single" w:color="808080" w:themeColor="background1" w:themeShade="80" w:sz="4" w:space="0"/>
+                                <w:right w:val="none" w:color="000000" w:sz="4" w:space="0"/>
+                              </w:tcBorders>
+                              <w:tcW w:w="8362" w:type="dxa"/>
+                              <w:textDirection w:val="lrTb"/>
+                              <w:noWrap w:val="false"/>
+                            </w:tcPr>
+                            <w:p>
+                              <w:pPr>
+                                <w:pBdr/>
+                                <w:spacing/>
+                                <w:ind/>
+                                <w:rPr/>
+                              </w:pPr>
                               <w:r/>
                               <w:r/>
                             </w:p>
@@ -10691,7 +10004,32 @@
                               </w:pPr>
                               <w:r/>
                               <w:r/>
-                              <w:r/>
+                            </w:p>
+                          </w:tc>
+                        </w:tr>
+                        <w:tr>
+                          <w:trPr>
+                            <w:trHeight w:val="448"/>
+                          </w:trPr>
+                          <w:tc>
+                            <w:tcPr>
+                              <w:tcBorders>
+                                <w:top w:val="single" w:color="808080" w:themeColor="background1" w:themeShade="80" w:sz="4" w:space="0"/>
+                                <w:left w:val="none" w:color="000000" w:sz="4" w:space="0"/>
+                                <w:bottom w:val="single" w:color="808080" w:themeColor="background1" w:themeShade="80" w:sz="4" w:space="0"/>
+                                <w:right w:val="none" w:color="000000" w:sz="4" w:space="0"/>
+                              </w:tcBorders>
+                              <w:tcW w:w="8362" w:type="dxa"/>
+                              <w:textDirection w:val="lrTb"/>
+                              <w:noWrap w:val="false"/>
+                            </w:tcPr>
+                            <w:p>
+                              <w:pPr>
+                                <w:pBdr/>
+                                <w:spacing/>
+                                <w:ind/>
+                                <w:rPr/>
+                              </w:pPr>
                               <w:r/>
                               <w:r/>
                             </w:p>
@@ -10722,71 +10060,6 @@
                               </w:pPr>
                               <w:r/>
                               <w:r/>
-                              <w:r/>
-                              <w:r/>
-                              <w:r/>
-                            </w:p>
-                          </w:tc>
-                        </w:tr>
-                        <w:tr>
-                          <w:trPr>
-                            <w:trHeight w:val="448"/>
-                          </w:trPr>
-                          <w:tc>
-                            <w:tcPr>
-                              <w:tcBorders>
-                                <w:top w:val="single" w:color="808080" w:themeColor="background1" w:themeShade="80" w:sz="4" w:space="0"/>
-                                <w:left w:val="none" w:color="000000" w:sz="4" w:space="0"/>
-                                <w:bottom w:val="single" w:color="808080" w:themeColor="background1" w:themeShade="80" w:sz="4" w:space="0"/>
-                                <w:right w:val="none" w:color="000000" w:sz="4" w:space="0"/>
-                              </w:tcBorders>
-                              <w:tcW w:w="8362" w:type="dxa"/>
-                              <w:textDirection w:val="lrTb"/>
-                              <w:noWrap w:val="false"/>
-                            </w:tcPr>
-                            <w:p>
-                              <w:pPr>
-                                <w:pBdr/>
-                                <w:spacing/>
-                                <w:ind/>
-                                <w:rPr/>
-                              </w:pPr>
-                              <w:r/>
-                              <w:r/>
-                              <w:r/>
-                              <w:r/>
-                              <w:r/>
-                            </w:p>
-                          </w:tc>
-                        </w:tr>
-                        <w:tr>
-                          <w:trPr>
-                            <w:trHeight w:val="448"/>
-                          </w:trPr>
-                          <w:tc>
-                            <w:tcPr>
-                              <w:tcBorders>
-                                <w:top w:val="single" w:color="808080" w:themeColor="background1" w:themeShade="80" w:sz="4" w:space="0"/>
-                                <w:left w:val="none" w:color="000000" w:sz="4" w:space="0"/>
-                                <w:bottom w:val="single" w:color="808080" w:themeColor="background1" w:themeShade="80" w:sz="4" w:space="0"/>
-                                <w:right w:val="none" w:color="000000" w:sz="4" w:space="0"/>
-                              </w:tcBorders>
-                              <w:tcW w:w="8362" w:type="dxa"/>
-                              <w:textDirection w:val="lrTb"/>
-                              <w:noWrap w:val="false"/>
-                            </w:tcPr>
-                            <w:p>
-                              <w:pPr>
-                                <w:pBdr/>
-                                <w:spacing/>
-                                <w:ind/>
-                                <w:rPr/>
-                              </w:pPr>
-                              <w:r/>
-                              <w:r/>
-                              <w:r/>
-                              <w:r/>
-                              <w:r/>
                             </w:p>
                           </w:tc>
                         </w:tr>
@@ -10798,9 +10071,6 @@
                           <w:ind/>
                           <w:rPr/>
                         </w:pPr>
-                        <w:r/>
-                        <w:r/>
-                        <w:r/>
                         <w:r/>
                         <w:r/>
                       </w:p>
@@ -10822,11 +10092,6 @@
           <w:highlight w:val="none"/>
         </w:rPr>
       </w:r>
-      <w:r>
-        <w:rPr>
-          <w:highlight w:val="none"/>
-        </w:rPr>
-      </w:r>
     </w:p>
     <w:p>
       <w:pPr>
@@ -10835,8 +10100,6 @@
         <w:ind/>
         <w:rPr/>
       </w:pPr>
-      <w:r/>
-      <w:r/>
       <w:r/>
       <w:r/>
     </w:p>
@@ -10929,8 +10192,6 @@
                                 <w:t xml:space="preserve">Notes</w:t>
                               </w:r>
                               <w:r/>
-                              <w:r/>
-                              <w:r/>
                             </w:p>
                           </w:txbxContent>
                         </wps:txbx>
@@ -10990,6 +10251,32 @@
                                     </w:pPr>
                                     <w:r/>
                                     <w:r/>
+                                  </w:p>
+                                </w:tc>
+                              </w:tr>
+                              <w:tr>
+                                <w:trPr>
+                                  <w:trHeight w:val="448"/>
+                                </w:trPr>
+                                <w:tc>
+                                  <w:tcPr>
+                                    <w:tcBorders>
+                                      <w:top w:val="single" w:color="808080" w:themeColor="background1" w:themeShade="80" w:sz="4" w:space="0"/>
+                                      <w:left w:val="none" w:color="000000" w:sz="4" w:space="0"/>
+                                      <w:bottom w:val="single" w:color="808080" w:themeColor="background1" w:themeShade="80" w:sz="4" w:space="0"/>
+                                      <w:right w:val="none" w:color="000000" w:sz="4" w:space="0"/>
+                                    </w:tcBorders>
+                                    <w:tcW w:w="8362" w:type="dxa"/>
+                                    <w:textDirection w:val="lrTb"/>
+                                    <w:noWrap w:val="false"/>
+                                  </w:tcPr>
+                                  <w:p>
+                                    <w:pPr>
+                                      <w:pBdr/>
+                                      <w:spacing/>
+                                      <w:ind/>
+                                      <w:rPr/>
+                                    </w:pPr>
                                     <w:r/>
                                     <w:r/>
                                   </w:p>
@@ -11020,6 +10307,32 @@
                                     </w:pPr>
                                     <w:r/>
                                     <w:r/>
+                                  </w:p>
+                                </w:tc>
+                              </w:tr>
+                              <w:tr>
+                                <w:trPr>
+                                  <w:trHeight w:val="448"/>
+                                </w:trPr>
+                                <w:tc>
+                                  <w:tcPr>
+                                    <w:tcBorders>
+                                      <w:top w:val="single" w:color="808080" w:themeColor="background1" w:themeShade="80" w:sz="4" w:space="0"/>
+                                      <w:left w:val="none" w:color="000000" w:sz="4" w:space="0"/>
+                                      <w:bottom w:val="single" w:color="808080" w:themeColor="background1" w:themeShade="80" w:sz="4" w:space="0"/>
+                                      <w:right w:val="none" w:color="000000" w:sz="4" w:space="0"/>
+                                    </w:tcBorders>
+                                    <w:tcW w:w="8362" w:type="dxa"/>
+                                    <w:textDirection w:val="lrTb"/>
+                                    <w:noWrap w:val="false"/>
+                                  </w:tcPr>
+                                  <w:p>
+                                    <w:pPr>
+                                      <w:pBdr/>
+                                      <w:spacing/>
+                                      <w:ind/>
+                                      <w:rPr/>
+                                    </w:pPr>
                                     <w:r/>
                                     <w:r/>
                                   </w:p>
@@ -11050,68 +10363,6 @@
                                     </w:pPr>
                                     <w:r/>
                                     <w:r/>
-                                    <w:r/>
-                                    <w:r/>
-                                  </w:p>
-                                </w:tc>
-                              </w:tr>
-                              <w:tr>
-                                <w:trPr>
-                                  <w:trHeight w:val="448"/>
-                                </w:trPr>
-                                <w:tc>
-                                  <w:tcPr>
-                                    <w:tcBorders>
-                                      <w:top w:val="single" w:color="808080" w:themeColor="background1" w:themeShade="80" w:sz="4" w:space="0"/>
-                                      <w:left w:val="none" w:color="000000" w:sz="4" w:space="0"/>
-                                      <w:bottom w:val="single" w:color="808080" w:themeColor="background1" w:themeShade="80" w:sz="4" w:space="0"/>
-                                      <w:right w:val="none" w:color="000000" w:sz="4" w:space="0"/>
-                                    </w:tcBorders>
-                                    <w:tcW w:w="8362" w:type="dxa"/>
-                                    <w:textDirection w:val="lrTb"/>
-                                    <w:noWrap w:val="false"/>
-                                  </w:tcPr>
-                                  <w:p>
-                                    <w:pPr>
-                                      <w:pBdr/>
-                                      <w:spacing/>
-                                      <w:ind/>
-                                      <w:rPr/>
-                                    </w:pPr>
-                                    <w:r/>
-                                    <w:r/>
-                                    <w:r/>
-                                    <w:r/>
-                                  </w:p>
-                                </w:tc>
-                              </w:tr>
-                              <w:tr>
-                                <w:trPr>
-                                  <w:trHeight w:val="448"/>
-                                </w:trPr>
-                                <w:tc>
-                                  <w:tcPr>
-                                    <w:tcBorders>
-                                      <w:top w:val="single" w:color="808080" w:themeColor="background1" w:themeShade="80" w:sz="4" w:space="0"/>
-                                      <w:left w:val="none" w:color="000000" w:sz="4" w:space="0"/>
-                                      <w:bottom w:val="single" w:color="808080" w:themeColor="background1" w:themeShade="80" w:sz="4" w:space="0"/>
-                                      <w:right w:val="none" w:color="000000" w:sz="4" w:space="0"/>
-                                    </w:tcBorders>
-                                    <w:tcW w:w="8362" w:type="dxa"/>
-                                    <w:textDirection w:val="lrTb"/>
-                                    <w:noWrap w:val="false"/>
-                                  </w:tcPr>
-                                  <w:p>
-                                    <w:pPr>
-                                      <w:pBdr/>
-                                      <w:spacing/>
-                                      <w:ind/>
-                                      <w:rPr/>
-                                    </w:pPr>
-                                    <w:r/>
-                                    <w:r/>
-                                    <w:r/>
-                                    <w:r/>
                                   </w:p>
                                 </w:tc>
                               </w:tr>
@@ -11123,8 +10374,6 @@
                                 <w:ind/>
                                 <w:rPr/>
                               </w:pPr>
-                              <w:r/>
-                              <w:r/>
                               <w:r/>
                               <w:r/>
                             </w:p>
@@ -11172,8 +10421,6 @@
                           <w:t xml:space="preserve">Notes</w:t>
                         </w:r>
                         <w:r/>
-                        <w:r/>
-                        <w:r/>
                       </w:p>
                     </w:txbxContent>
                   </v:textbox>
@@ -11217,6 +10464,32 @@
                               </w:pPr>
                               <w:r/>
                               <w:r/>
+                            </w:p>
+                          </w:tc>
+                        </w:tr>
+                        <w:tr>
+                          <w:trPr>
+                            <w:trHeight w:val="448"/>
+                          </w:trPr>
+                          <w:tc>
+                            <w:tcPr>
+                              <w:tcBorders>
+                                <w:top w:val="single" w:color="808080" w:themeColor="background1" w:themeShade="80" w:sz="4" w:space="0"/>
+                                <w:left w:val="none" w:color="000000" w:sz="4" w:space="0"/>
+                                <w:bottom w:val="single" w:color="808080" w:themeColor="background1" w:themeShade="80" w:sz="4" w:space="0"/>
+                                <w:right w:val="none" w:color="000000" w:sz="4" w:space="0"/>
+                              </w:tcBorders>
+                              <w:tcW w:w="8362" w:type="dxa"/>
+                              <w:textDirection w:val="lrTb"/>
+                              <w:noWrap w:val="false"/>
+                            </w:tcPr>
+                            <w:p>
+                              <w:pPr>
+                                <w:pBdr/>
+                                <w:spacing/>
+                                <w:ind/>
+                                <w:rPr/>
+                              </w:pPr>
                               <w:r/>
                               <w:r/>
                             </w:p>
@@ -11247,6 +10520,32 @@
                               </w:pPr>
                               <w:r/>
                               <w:r/>
+                            </w:p>
+                          </w:tc>
+                        </w:tr>
+                        <w:tr>
+                          <w:trPr>
+                            <w:trHeight w:val="448"/>
+                          </w:trPr>
+                          <w:tc>
+                            <w:tcPr>
+                              <w:tcBorders>
+                                <w:top w:val="single" w:color="808080" w:themeColor="background1" w:themeShade="80" w:sz="4" w:space="0"/>
+                                <w:left w:val="none" w:color="000000" w:sz="4" w:space="0"/>
+                                <w:bottom w:val="single" w:color="808080" w:themeColor="background1" w:themeShade="80" w:sz="4" w:space="0"/>
+                                <w:right w:val="none" w:color="000000" w:sz="4" w:space="0"/>
+                              </w:tcBorders>
+                              <w:tcW w:w="8362" w:type="dxa"/>
+                              <w:textDirection w:val="lrTb"/>
+                              <w:noWrap w:val="false"/>
+                            </w:tcPr>
+                            <w:p>
+                              <w:pPr>
+                                <w:pBdr/>
+                                <w:spacing/>
+                                <w:ind/>
+                                <w:rPr/>
+                              </w:pPr>
                               <w:r/>
                               <w:r/>
                             </w:p>
@@ -11277,68 +10576,6 @@
                               </w:pPr>
                               <w:r/>
                               <w:r/>
-                              <w:r/>
-                              <w:r/>
-                            </w:p>
-                          </w:tc>
-                        </w:tr>
-                        <w:tr>
-                          <w:trPr>
-                            <w:trHeight w:val="448"/>
-                          </w:trPr>
-                          <w:tc>
-                            <w:tcPr>
-                              <w:tcBorders>
-                                <w:top w:val="single" w:color="808080" w:themeColor="background1" w:themeShade="80" w:sz="4" w:space="0"/>
-                                <w:left w:val="none" w:color="000000" w:sz="4" w:space="0"/>
-                                <w:bottom w:val="single" w:color="808080" w:themeColor="background1" w:themeShade="80" w:sz="4" w:space="0"/>
-                                <w:right w:val="none" w:color="000000" w:sz="4" w:space="0"/>
-                              </w:tcBorders>
-                              <w:tcW w:w="8362" w:type="dxa"/>
-                              <w:textDirection w:val="lrTb"/>
-                              <w:noWrap w:val="false"/>
-                            </w:tcPr>
-                            <w:p>
-                              <w:pPr>
-                                <w:pBdr/>
-                                <w:spacing/>
-                                <w:ind/>
-                                <w:rPr/>
-                              </w:pPr>
-                              <w:r/>
-                              <w:r/>
-                              <w:r/>
-                              <w:r/>
-                            </w:p>
-                          </w:tc>
-                        </w:tr>
-                        <w:tr>
-                          <w:trPr>
-                            <w:trHeight w:val="448"/>
-                          </w:trPr>
-                          <w:tc>
-                            <w:tcPr>
-                              <w:tcBorders>
-                                <w:top w:val="single" w:color="808080" w:themeColor="background1" w:themeShade="80" w:sz="4" w:space="0"/>
-                                <w:left w:val="none" w:color="000000" w:sz="4" w:space="0"/>
-                                <w:bottom w:val="single" w:color="808080" w:themeColor="background1" w:themeShade="80" w:sz="4" w:space="0"/>
-                                <w:right w:val="none" w:color="000000" w:sz="4" w:space="0"/>
-                              </w:tcBorders>
-                              <w:tcW w:w="8362" w:type="dxa"/>
-                              <w:textDirection w:val="lrTb"/>
-                              <w:noWrap w:val="false"/>
-                            </w:tcPr>
-                            <w:p>
-                              <w:pPr>
-                                <w:pBdr/>
-                                <w:spacing/>
-                                <w:ind/>
-                                <w:rPr/>
-                              </w:pPr>
-                              <w:r/>
-                              <w:r/>
-                              <w:r/>
-                              <w:r/>
                             </w:p>
                           </w:tc>
                         </w:tr>
@@ -11352,8 +10589,6 @@
                         </w:pPr>
                         <w:r/>
                         <w:r/>
-                        <w:r/>
-                        <w:r/>
                       </w:p>
                     </w:txbxContent>
                   </v:textbox>
@@ -11363,12 +10598,6 @@
           </mc:Fallback>
         </mc:AlternateContent>
       </w:r>
-      <w:r>
-        <w:rPr>
-          <w:highlight w:val="none"/>
-        </w:rPr>
-      </w:r>
-      <w:r/>
       <w:r>
         <w:rPr>
           <w:highlight w:val="none"/>
@@ -11397,6 +10626,428 @@
         <mc:AlternateContent>
           <mc:Choice Requires="wpg">
             <w:drawing>
+              <wp:anchor xmlns:wp="http://schemas.openxmlformats.org/drawingml/2006/wordprocessingDrawing" xmlns:wp14="http://schemas.microsoft.com/office/word/2010/wordprocessingDrawing" distT="0" distB="0" distL="0" distR="0" simplePos="0" relativeHeight="77824" behindDoc="0" locked="0" layoutInCell="1" allowOverlap="1">
+                <wp:simplePos x="0" y="0"/>
+                <wp:positionH relativeFrom="page">
+                  <wp:posOffset>1046117</wp:posOffset>
+                </wp:positionH>
+                <wp:positionV relativeFrom="page">
+                  <wp:posOffset>10396950</wp:posOffset>
+                </wp:positionV>
+                <wp:extent cx="5591174" cy="0"/>
+                <wp:effectExtent l="0" t="0" r="0" b="0"/>
+                <wp:wrapNone/>
+                <wp:docPr id="28" name=""/>
+                <wp:cNvGraphicFramePr/>
+                <a:graphic xmlns:a="http://schemas.openxmlformats.org/drawingml/2006/main">
+                  <a:graphicData uri="http://schemas.microsoft.com/office/word/2010/wordprocessingShape">
+                    <wps:wsp>
+                      <wps:cNvPr id="0" name=""/>
+                      <wps:cNvSpPr/>
+                      <wps:spPr bwMode="auto">
+                        <a:xfrm rot="0" flipH="0" flipV="1">
+                          <a:off x="0" y="0"/>
+                          <a:ext cx="5591173" cy="0"/>
+                        </a:xfrm>
+                        <a:prstGeom prst="line">
+                          <a:avLst/>
+                        </a:prstGeom>
+                        <a:ln w="6349" cap="flat" cmpd="sng" algn="ctr">
+                          <a:solidFill>
+                            <a:schemeClr val="tx1">
+                              <a:alpha val="43999"/>
+                            </a:schemeClr>
+                          </a:solidFill>
+                          <a:prstDash val="solid"/>
+                        </a:ln>
+                      </wps:spPr>
+                      <wps:style>
+                        <a:lnRef idx="1">
+                          <a:schemeClr val="accent1">
+                            <a:shade val="50000"/>
+                          </a:schemeClr>
+                        </a:lnRef>
+                        <a:fillRef idx="0">
+                          <a:schemeClr val="accent1"/>
+                        </a:fillRef>
+                        <a:effectRef idx="0">
+                          <a:schemeClr val="accent1"/>
+                        </a:effectRef>
+                        <a:fontRef idx="minor">
+                          <a:schemeClr val="tx1"/>
+                        </a:fontRef>
+                      </wps:style>
+                      <wps:bodyPr rot="0">
+                        <a:prstTxWarp prst="textNoShape">
+                          <a:avLst/>
+                        </a:prstTxWarp>
+                        <a:noAutofit/>
+                      </wps:bodyPr>
+                    </wps:wsp>
+                  </a:graphicData>
+                </a:graphic>
+              </wp:anchor>
+            </w:drawing>
+          </mc:Choice>
+          <mc:Fallback>
+            <w:pict>
+              <v:line id="shape 115" o:spid="_x0000_s115" style="position:absolute;left:0;text-align:left;z-index:77824;mso-wrap-distance-left:0.00pt;mso-wrap-distance-top:0.00pt;mso-wrap-distance-right:0.00pt;mso-wrap-distance-bottom:0.00pt;rotation:0;flip:y;visibility:visible;" from="82.4pt,818.7pt" to="522.6pt,818.7pt" filled="f" strokecolor="#000000" strokeweight="0.50pt">
+                <v:stroke dashstyle="solid"/>
+              </v:line>
+            </w:pict>
+          </mc:Fallback>
+        </mc:AlternateContent>
+      </w:r>
+      <w:r/>
+      <w:r/>
+    </w:p>
+    <w:p>
+      <w:pPr>
+        <w:pBdr/>
+        <w:spacing/>
+        <w:ind/>
+        <w:rPr/>
+      </w:pPr>
+      <w:r/>
+      <w:r/>
+      <w:r/>
+    </w:p>
+    <w:p>
+      <w:pPr>
+        <w:pBdr/>
+        <w:spacing/>
+        <w:ind/>
+        <w:rPr/>
+      </w:pPr>
+      <w:r>
+        <mc:AlternateContent>
+          <mc:Choice Requires="wpg">
+            <w:drawing>
+              <wp:anchor xmlns:wp="http://schemas.openxmlformats.org/drawingml/2006/wordprocessingDrawing" xmlns:wp14="http://schemas.microsoft.com/office/word/2010/wordprocessingDrawing" distT="0" distB="0" distL="0" distR="0" simplePos="0" relativeHeight="51200" behindDoc="0" locked="0" layoutInCell="1" allowOverlap="1">
+                <wp:simplePos x="0" y="0"/>
+                <wp:positionH relativeFrom="page">
+                  <wp:posOffset>-18075</wp:posOffset>
+                </wp:positionH>
+                <wp:positionV relativeFrom="page">
+                  <wp:posOffset>90900</wp:posOffset>
+                </wp:positionV>
+                <wp:extent cx="7600950" cy="1045162"/>
+                <wp:effectExtent l="0" t="0" r="0" b="0"/>
+                <wp:wrapNone/>
+                <wp:docPr id="29" name=""/>
+                <wp:cNvGraphicFramePr/>
+                <a:graphic xmlns:a="http://schemas.openxmlformats.org/drawingml/2006/main">
+                  <a:graphicData uri="http://schemas.microsoft.com/office/word/2010/wordprocessingGroup">
+                    <wpg:wgp>
+                      <wpg:cNvGrpSpPr/>
+                      <wpg:grpSpPr bwMode="auto">
+                        <a:xfrm rot="0" flipH="0" flipV="0">
+                          <a:off x="0" y="0"/>
+                          <a:ext cx="7600950" cy="1045161"/>
+                          <a:chOff x="0" y="0"/>
+                          <a:chExt cx="7600950" cy="1045161"/>
+                        </a:xfrm>
+                      </wpg:grpSpPr>
+                      <wps:wsp>
+                        <wps:cNvPr id="0" name=""/>
+                        <wps:cNvSpPr txBox="1"/>
+                        <wps:spPr bwMode="auto">
+                          <a:xfrm rot="0" flipH="0" flipV="0">
+                            <a:off x="0" y="0"/>
+                            <a:ext cx="7600950" cy="676812"/>
+                          </a:xfrm>
+                          <a:prstGeom prst="rect">
+                            <a:avLst/>
+                          </a:prstGeom>
+                          <a:noFill/>
+                          <a:ln w="6350">
+                            <a:noFill/>
+                          </a:ln>
+                        </wps:spPr>
+                        <wps:txbx>
+                          <w:txbxContent>
+                            <w:p>
+                              <w:pPr>
+                                <w:pBdr/>
+                                <w:spacing/>
+                                <w:ind/>
+                                <w:jc w:val="center"/>
+                                <w:rPr>
+                                  <w:rFonts w:ascii="Ruthie" w:hAnsi="Ruthie" w:cs="Ruthie"/>
+                                  <w:b/>
+                                  <w:bCs/>
+                                  <w:sz w:val="72"/>
+                                  <w:szCs w:val="72"/>
+                                </w:rPr>
+                              </w:pPr>
+                              <w:r>
+                                <w:rPr>
+                                  <w:rFonts w:ascii="Ruthie" w:hAnsi="Ruthie" w:eastAsia="Ruthie" w:cs="Ruthie"/>
+                                  <w:b/>
+                                  <w:bCs/>
+                                  <w:sz w:val="72"/>
+                                  <w:szCs w:val="72"/>
+                                </w:rPr>
+                              </w:r>
+                              <w:r>
+                                <w:rPr>
+                                  <w:rFonts w:ascii="Ruthie" w:hAnsi="Ruthie" w:cs="Ruthie"/>
+                                  <w:b/>
+                                  <w:bCs/>
+                                  <w:sz w:val="72"/>
+                                  <w:szCs w:val="72"/>
+                                </w:rPr>
+                              </w:r>
+                            </w:p>
+                          </w:txbxContent>
+                        </wps:txbx>
+                        <wps:bodyPr vertOverflow="overflow" horzOverflow="overflow" vert="horz" wrap="square" lIns="91440" tIns="45720" rIns="91440" bIns="45720" numCol="1" spcCol="0" rtlCol="0" fromWordArt="0" anchor="t" anchorCtr="0" forceAA="0" upright="0" compatLnSpc="0"/>
+                      </wps:wsp>
+                      <wpg:grpSp>
+                        <wpg:cNvGrpSpPr/>
+                        <wpg:grpSpPr bwMode="auto">
+                          <a:xfrm flipH="0" flipV="0">
+                            <a:off x="1047748" y="676273"/>
+                            <a:ext cx="5591172" cy="368885"/>
+                            <a:chOff x="0" y="0"/>
+                            <a:chExt cx="5591172" cy="368885"/>
+                          </a:xfrm>
+                        </wpg:grpSpPr>
+                        <wpg:grpSp>
+                          <wpg:cNvGrpSpPr/>
+                          <wpg:grpSpPr bwMode="auto">
+                            <a:xfrm flipH="0" flipV="0">
+                              <a:off x="0" y="0"/>
+                              <a:ext cx="5591172" cy="368885"/>
+                              <a:chOff x="0" y="0"/>
+                              <a:chExt cx="5591172" cy="368885"/>
+                            </a:xfrm>
+                          </wpg:grpSpPr>
+                          <wps:wsp>
+                            <wps:cNvPr id="1" name=""/>
+                            <wps:cNvSpPr/>
+                            <wps:spPr bwMode="auto">
+                              <a:xfrm rot="0" flipH="0" flipV="1">
+                                <a:off x="0" y="0"/>
+                                <a:ext cx="5591172" cy="0"/>
+                              </a:xfrm>
+                              <a:prstGeom prst="line">
+                                <a:avLst/>
+                              </a:prstGeom>
+                              <a:ln w="6349" cap="flat" cmpd="sng" algn="ctr">
+                                <a:solidFill>
+                                  <a:schemeClr val="tx1"/>
+                                </a:solidFill>
+                                <a:prstDash val="solid"/>
+                              </a:ln>
+                            </wps:spPr>
+                            <wps:style>
+                              <a:lnRef idx="1">
+                                <a:schemeClr val="accent1">
+                                  <a:shade val="50000"/>
+                                </a:schemeClr>
+                              </a:lnRef>
+                              <a:fillRef idx="0">
+                                <a:schemeClr val="accent1"/>
+                              </a:fillRef>
+                              <a:effectRef idx="0">
+                                <a:schemeClr val="accent1"/>
+                              </a:effectRef>
+                              <a:fontRef idx="minor">
+                                <a:schemeClr val="tx1"/>
+                              </a:fontRef>
+                            </wps:style>
+                            <wps:bodyPr rot="0">
+                              <a:prstTxWarp prst="textNoShape">
+                                <a:avLst/>
+                              </a:prstTxWarp>
+                              <a:noAutofit/>
+                            </wps:bodyPr>
+                          </wps:wsp>
+                          <wps:wsp>
+                            <wps:cNvPr id="2" name=""/>
+                            <wps:cNvSpPr/>
+                            <wps:spPr bwMode="auto">
+                              <a:xfrm rot="0" flipH="0" flipV="1">
+                                <a:off x="0" y="368885"/>
+                                <a:ext cx="5591172" cy="0"/>
+                              </a:xfrm>
+                              <a:prstGeom prst="line">
+                                <a:avLst/>
+                              </a:prstGeom>
+                              <a:ln w="6349" cap="flat" cmpd="sng" algn="ctr">
+                                <a:solidFill>
+                                  <a:schemeClr val="tx1"/>
+                                </a:solidFill>
+                                <a:prstDash val="solid"/>
+                              </a:ln>
+                            </wps:spPr>
+                            <wps:style>
+                              <a:lnRef idx="1">
+                                <a:schemeClr val="accent1">
+                                  <a:shade val="50000"/>
+                                </a:schemeClr>
+                              </a:lnRef>
+                              <a:fillRef idx="0">
+                                <a:schemeClr val="accent1"/>
+                              </a:fillRef>
+                              <a:effectRef idx="0">
+                                <a:schemeClr val="accent1"/>
+                              </a:effectRef>
+                              <a:fontRef idx="minor">
+                                <a:schemeClr val="tx1"/>
+                              </a:fontRef>
+                            </wps:style>
+                            <wps:bodyPr rot="0">
+                              <a:prstTxWarp prst="textNoShape">
+                                <a:avLst/>
+                              </a:prstTxWarp>
+                              <a:noAutofit/>
+                            </wps:bodyPr>
+                          </wps:wsp>
+                        </wpg:grpSp>
+                        <wps:wsp>
+                          <wps:cNvPr id="3" name=""/>
+                          <wps:cNvSpPr txBox="1"/>
+                          <wps:spPr bwMode="auto">
+                            <a:xfrm rot="0" flipH="0" flipV="0">
+                              <a:off x="50456" y="67212"/>
+                              <a:ext cx="1102062" cy="247647"/>
+                            </a:xfrm>
+                            <a:prstGeom prst="rect">
+                              <a:avLst/>
+                            </a:prstGeom>
+                            <a:noFill/>
+                            <a:ln w="6350">
+                              <a:noFill/>
+                            </a:ln>
+                          </wps:spPr>
+                          <wps:txbx>
+                            <w:txbxContent>
+                              <w:p>
+                                <w:pPr>
+                                  <w:pBdr/>
+                                  <w:spacing/>
+                                  <w:ind/>
+                                  <w:rPr/>
+                                </w:pPr>
+                                <w:r>
+                                  <w:rPr>
+                                    <w:rFonts w:ascii="Cinzel" w:hAnsi="Cinzel" w:eastAsia="Cinzel" w:cs="Cinzel"/>
+                                    <w:b/>
+                                    <w:bCs/>
+                                  </w:rPr>
+                                  <w:t xml:space="preserve">Name</w:t>
+                                </w:r>
+                                <w:r/>
+                                <w:r/>
+                              </w:p>
+                            </w:txbxContent>
+                          </wps:txbx>
+                          <wps:bodyPr vertOverflow="overflow" horzOverflow="overflow" vert="horz" wrap="square" lIns="91440" tIns="45720" rIns="91440" bIns="45720" numCol="1" spcCol="0" rtlCol="0" fromWordArt="0" anchor="t" anchorCtr="0" forceAA="0" upright="0" compatLnSpc="0"/>
+                        </wps:wsp>
+                      </wpg:grpSp>
+                    </wpg:wgp>
+                  </a:graphicData>
+                </a:graphic>
+              </wp:anchor>
+            </w:drawing>
+          </mc:Choice>
+          <mc:Fallback>
+            <w:pict>
+              <v:group id="group 116" o:spid="_x0000_s0000" style="position:absolute;z-index:51200;o:allowoverlap:true;o:allowincell:true;mso-position-horizontal-relative:page;margin-left:-1.42pt;mso-position-horizontal:absolute;mso-position-vertical-relative:page;margin-top:7.16pt;mso-position-vertical:absolute;width:598.50pt;height:82.30pt;mso-wrap-distance-left:0.00pt;mso-wrap-distance-top:0.00pt;mso-wrap-distance-right:0.00pt;mso-wrap-distance-bottom:0.00pt;rotation:0;" coordorigin="0,0" coordsize="76009,10451">
+                <v:shape id="shape 117" o:spid="_x0000_s117" o:spt="202" type="#_x0000_t202" style="position:absolute;left:0;top:0;width:76009;height:6768;rotation:0;v-text-anchor:top;visibility:visible;" filled="f" stroked="f" strokeweight="0.50pt">
+                  <v:textbox inset="0,0,0,0">
+                    <w:txbxContent>
+                      <w:p>
+                        <w:pPr>
+                          <w:pBdr/>
+                          <w:spacing/>
+                          <w:ind/>
+                          <w:jc w:val="center"/>
+                          <w:rPr>
+                            <w:rFonts w:ascii="Ruthie" w:hAnsi="Ruthie" w:cs="Ruthie"/>
+                            <w:b/>
+                            <w:bCs/>
+                            <w:sz w:val="72"/>
+                            <w:szCs w:val="72"/>
+                          </w:rPr>
+                        </w:pPr>
+                        <w:r>
+                          <w:rPr>
+                            <w:rFonts w:ascii="Ruthie" w:hAnsi="Ruthie" w:eastAsia="Ruthie" w:cs="Ruthie"/>
+                            <w:b/>
+                            <w:bCs/>
+                            <w:sz w:val="72"/>
+                            <w:szCs w:val="72"/>
+                          </w:rPr>
+                        </w:r>
+                        <w:r>
+                          <w:rPr>
+                            <w:rFonts w:ascii="Ruthie" w:hAnsi="Ruthie" w:cs="Ruthie"/>
+                            <w:b/>
+                            <w:bCs/>
+                            <w:sz w:val="72"/>
+                            <w:szCs w:val="72"/>
+                          </w:rPr>
+                        </w:r>
+                      </w:p>
+                    </w:txbxContent>
+                  </v:textbox>
+                </v:shape>
+                <v:group id="group 118" o:spid="_x0000_s0000" style="position:absolute;left:10477;top:6762;width:55911;height:3688;" coordorigin="0,0" coordsize="55911,3688">
+                  <v:group id="group 119" o:spid="_x0000_s0000" style="position:absolute;left:0;top:0;width:55911;height:3688;" coordorigin="0,0" coordsize="55911,3688">
+                    <v:line id="shape 120" o:spid="_x0000_s120" style="position:absolute;left:0;text-align:left;z-index:51200;rotation:0;flip:y;visibility:visible;" from="0.0pt,0.0pt" to="76009.5pt,6768.1pt" filled="f" strokecolor="#000000" strokeweight="0.50pt">
+                      <v:stroke dashstyle="solid"/>
+                    </v:line>
+                    <v:line id="shape 121" o:spid="_x0000_s121" style="position:absolute;left:0;text-align:left;z-index:51200;rotation:0;flip:y;visibility:visible;" from="0.0pt,0.0pt" to="76009.5pt,6768.1pt" filled="f" strokecolor="#000000" strokeweight="0.50pt">
+                      <v:stroke dashstyle="solid"/>
+                    </v:line>
+                  </v:group>
+                  <v:shape id="shape 122" o:spid="_x0000_s122" o:spt="202" type="#_x0000_t202" style="position:absolute;left:504;top:672;width:11020;height:2476;rotation:0;v-text-anchor:top;visibility:visible;" filled="f" stroked="f" strokeweight="0.50pt">
+                    <v:textbox inset="0,0,0,0">
+                      <w:txbxContent>
+                        <w:p>
+                          <w:pPr>
+                            <w:pBdr/>
+                            <w:spacing/>
+                            <w:ind/>
+                            <w:rPr/>
+                          </w:pPr>
+                          <w:r>
+                            <w:rPr>
+                              <w:rFonts w:ascii="Cinzel" w:hAnsi="Cinzel" w:eastAsia="Cinzel" w:cs="Cinzel"/>
+                              <w:b/>
+                              <w:bCs/>
+                            </w:rPr>
+                            <w:t xml:space="preserve">Name</w:t>
+                          </w:r>
+                          <w:r/>
+                          <w:r/>
+                        </w:p>
+                      </w:txbxContent>
+                    </v:textbox>
+                  </v:shape>
+                </v:group>
+              </v:group>
+            </w:pict>
+          </mc:Fallback>
+        </mc:AlternateContent>
+      </w:r>
+      <w:r/>
+      <w:r/>
+    </w:p>
+    <w:p>
+      <w:pPr>
+        <w:pBdr/>
+        <w:spacing/>
+        <w:ind/>
+        <w:rPr/>
+      </w:pPr>
+      <w:r>
+        <mc:AlternateContent>
+          <mc:Choice Requires="wpg">
+            <w:drawing>
               <wp:anchor xmlns:wp="http://schemas.openxmlformats.org/drawingml/2006/wordprocessingDrawing" xmlns:wp14="http://schemas.microsoft.com/office/word/2010/wordprocessingDrawing" distT="0" distB="0" distL="115200" distR="115200" simplePos="0" relativeHeight="351" behindDoc="1" locked="0" layoutInCell="1" allowOverlap="1">
                 <wp:simplePos x="0" y="0"/>
                 <wp:positionH relativeFrom="column">
@@ -11408,7 +11059,7 @@
                 <wp:extent cx="7743825" cy="10708735"/>
                 <wp:effectExtent l="0" t="0" r="0" b="0"/>
                 <wp:wrapNone/>
-                <wp:docPr id="28" name=""/>
+                <wp:docPr id="30" name=""/>
                 <wp:cNvGraphicFramePr>
                   <a:graphicFrameLocks xmlns:a="http://schemas.openxmlformats.org/drawingml/2006/main" noChangeAspect="1"/>
                 </wp:cNvGraphicFramePr>
@@ -11463,7 +11114,7 @@
                 <v:path o:extrusionok="f" gradientshapeok="t" o:connecttype="rect"/>
                 <o:lock v:ext="edit" aspectratio="t"/>
               </v:shapetype>
-              <v:shape id="_x0000_i115" o:spid="_x0000_s115" type="#_x0000_t75" style="position:absolute;z-index:-351;o:allowoverlap:true;o:allowincell:true;mso-position-horizontal-relative:text;margin-left:-86.47pt;mso-position-horizontal:absolute;mso-position-vertical-relative:margin;margin-top:-81.00pt;mso-position-vertical:absolute;width:609.75pt;height:843.21pt;mso-wrap-distance-left:9.07pt;mso-wrap-distance-top:0.00pt;mso-wrap-distance-right:9.07pt;mso-wrap-distance-bottom:0.00pt;rotation:0;z-index:1;" stroked="false">
+              <v:shape id="_x0000_i123" o:spid="_x0000_s123" type="#_x0000_t75" style="position:absolute;z-index:-351;o:allowoverlap:true;o:allowincell:true;mso-position-horizontal-relative:text;margin-left:-86.47pt;mso-position-horizontal:absolute;mso-position-vertical-relative:margin;margin-top:-81.00pt;mso-position-vertical:absolute;width:609.75pt;height:843.21pt;mso-wrap-distance-left:9.07pt;mso-wrap-distance-top:0.00pt;mso-wrap-distance-right:9.07pt;mso-wrap-distance-bottom:0.00pt;rotation:0;z-index:1;" stroked="false">
                 <v:imagedata r:id="rId10" o:title="" croptop="0f" cropleft="17864f" cropbottom="0f" cropright="0f"/>
                 <o:lock v:ext="edit" rotation="t"/>
               </v:shape>
@@ -11492,11 +11143,137 @@
           <w:highlight w:val="none"/>
         </w:rPr>
       </w:r>
+    </w:p>
+    <w:p>
+      <w:pPr>
+        <w:pBdr/>
+        <w:spacing/>
+        <w:ind/>
+        <w:rPr>
+          <w:highlight w:val="none"/>
+        </w:rPr>
+      </w:pPr>
+      <w:r>
+        <w:rPr>
+          <w:highlight w:val="none"/>
+        </w:rPr>
+        <w:br w:type="page" w:clear="all"/>
+      </w:r>
       <w:r>
         <w:rPr>
           <w:highlight w:val="none"/>
         </w:rPr>
       </w:r>
+      <w:r/>
+    </w:p>
+    <w:p>
+      <w:pPr>
+        <w:pBdr/>
+        <w:spacing/>
+        <w:ind/>
+        <w:rPr/>
+      </w:pPr>
+      <w:r>
+        <mc:AlternateContent>
+          <mc:Choice Requires="wpg">
+            <w:drawing>
+              <wp:anchor xmlns:wp="http://schemas.openxmlformats.org/drawingml/2006/wordprocessingDrawing" xmlns:wp14="http://schemas.microsoft.com/office/word/2010/wordprocessingDrawing" distT="0" distB="0" distL="115200" distR="115200" simplePos="0" relativeHeight="351" behindDoc="1" locked="0" layoutInCell="1" allowOverlap="1">
+                <wp:simplePos x="0" y="0"/>
+                <wp:positionH relativeFrom="column">
+                  <wp:posOffset>-1098210</wp:posOffset>
+                </wp:positionH>
+                <wp:positionV relativeFrom="margin">
+                  <wp:posOffset>-1028700</wp:posOffset>
+                </wp:positionV>
+                <wp:extent cx="7743825" cy="10708735"/>
+                <wp:effectExtent l="0" t="0" r="0" b="0"/>
+                <wp:wrapNone/>
+                <wp:docPr id="31" name=""/>
+                <wp:cNvGraphicFramePr>
+                  <a:graphicFrameLocks xmlns:a="http://schemas.openxmlformats.org/drawingml/2006/main" noChangeAspect="1"/>
+                </wp:cNvGraphicFramePr>
+                <a:graphic xmlns:a="http://schemas.openxmlformats.org/drawingml/2006/main">
+                  <a:graphicData uri="http://schemas.openxmlformats.org/drawingml/2006/picture">
+                    <pic:pic xmlns:pic="http://schemas.openxmlformats.org/drawingml/2006/picture">
+                      <pic:nvPicPr>
+                        <pic:cNvPr id="631895075" name=""/>
+                        <pic:cNvPicPr>
+                          <a:picLocks noChangeAspect="1"/>
+                        </pic:cNvPicPr>
+                        <pic:nvPr/>
+                      </pic:nvPicPr>
+                      <pic:blipFill rotWithShape="1">
+                        <a:blip r:embed="rId10"/>
+                        <a:srcRect l="27258" t="0" r="0" b="0"/>
+                        <a:stretch/>
+                      </pic:blipFill>
+                      <pic:spPr bwMode="auto">
+                        <a:xfrm rot="0" flipH="0" flipV="0">
+                          <a:off x="0" y="0"/>
+                          <a:ext cx="7743825" cy="10708734"/>
+                        </a:xfrm>
+                        <a:prstGeom prst="rect">
+                          <a:avLst/>
+                        </a:prstGeom>
+                      </pic:spPr>
+                    </pic:pic>
+                  </a:graphicData>
+                </a:graphic>
+              </wp:anchor>
+            </w:drawing>
+          </mc:Choice>
+          <mc:Fallback>
+            <w:pict>
+              <v:shapetype id="_x0000_t75" coordsize="21600,21600" o:spt="75" o:preferrelative="t" path="m@4@5l@4@11@9@11@9@5xe" filled="f" stroked="f">
+                <v:stroke joinstyle="miter"/>
+                <v:formulas>
+                  <v:f eqn="if lineDrawn pixelLineWidth 0"/>
+                  <v:f eqn="sum @0 1 0"/>
+                  <v:f eqn="sum 0 0 @1"/>
+                  <v:f eqn="prod @2 1 2"/>
+                  <v:f eqn="prod @3 21600 pixelWidth"/>
+                  <v:f eqn="prod @3 21600 pixelHeight"/>
+                  <v:f eqn="sum @0 0 1"/>
+                  <v:f eqn="prod @6 1 2"/>
+                  <v:f eqn="prod @7 21600 pixelWidth"/>
+                  <v:f eqn="sum @8 21600 0"/>
+                  <v:f eqn="prod @7 21600 pixelHeight"/>
+                  <v:f eqn="sum @10 21600 0"/>
+                </v:formulas>
+                <v:path o:extrusionok="f" gradientshapeok="t" o:connecttype="rect"/>
+                <o:lock v:ext="edit" aspectratio="t"/>
+              </v:shapetype>
+              <v:shape id="_x0000_i124" o:spid="_x0000_s124" type="#_x0000_t75" style="position:absolute;z-index:-351;o:allowoverlap:true;o:allowincell:true;mso-position-horizontal-relative:text;margin-left:-86.47pt;mso-position-horizontal:absolute;mso-position-vertical-relative:margin;margin-top:-81.00pt;mso-position-vertical:absolute;width:609.75pt;height:843.21pt;mso-wrap-distance-left:9.07pt;mso-wrap-distance-top:0.00pt;mso-wrap-distance-right:9.07pt;mso-wrap-distance-bottom:0.00pt;rotation:0;z-index:1;" stroked="false">
+                <v:imagedata r:id="rId10" o:title="" croptop="0f" cropleft="17864f" cropbottom="0f" cropright="0f"/>
+                <o:lock v:ext="edit" rotation="t"/>
+              </v:shape>
+            </w:pict>
+          </mc:Fallback>
+        </mc:AlternateContent>
+      </w:r>
+      <w:r/>
+      <w:r/>
+    </w:p>
+    <w:p>
+      <w:pPr>
+        <w:pBdr/>
+        <w:spacing/>
+        <w:ind/>
+        <w:rPr>
+          <w:highlight w:val="none"/>
+        </w:rPr>
+      </w:pPr>
+      <w:r>
+        <w:rPr>
+          <w:highlight w:val="none"/>
+        </w:rPr>
+      </w:r>
+      <w:r>
+        <w:rPr>
+          <w:highlight w:val="none"/>
+        </w:rPr>
+      </w:r>
+      <w:r/>
     </w:p>
     <w:sectPr>
       <w:headerReference w:type="default" r:id="rId8"/>

</xml_diff>